<commit_message>
PhotographyWorkshop DbAdvanced Exams - only db
</commit_message>
<xml_diff>
--- a/EF-Core-ExamPreparation/11. DB-Advanced-EF-Core-Exam-Preparation-2-Stations.docx
+++ b/EF-Core-ExamPreparation/11. DB-Advanced-EF-Core-Exam-Preparation-2-Stations.docx
@@ -960,12 +960,12 @@
       <w:pPr>
         <w:pStyle w:val="Heading3"/>
         <w:rPr>
-          <w:highlight w:val="yellow"/>
-        </w:rPr>
-      </w:pPr>
-      <w:r>
-        <w:rPr>
-          <w:highlight w:val="yellow"/>
+          <w:highlight w:val="green"/>
+        </w:rPr>
+      </w:pPr>
+      <w:r>
+        <w:rPr>
+          <w:highlight w:val="green"/>
         </w:rPr>
         <w:t>Station</w:t>
       </w:r>
@@ -1024,89 +1024,89 @@
           <w:numId w:val="11"/>
         </w:numPr>
         <w:rPr>
-          <w:highlight w:val="yellow"/>
+          <w:highlight w:val="green"/>
         </w:rPr>
       </w:pPr>
       <w:r>
         <w:rPr>
           <w:rStyle w:val="CodeChar"/>
-          <w:highlight w:val="yellow"/>
+          <w:highlight w:val="green"/>
         </w:rPr>
         <w:t>Name</w:t>
       </w:r>
       <w:r>
         <w:rPr>
-          <w:highlight w:val="yellow"/>
+          <w:highlight w:val="green"/>
         </w:rPr>
         <w:t xml:space="preserve"> –</w:t>
       </w:r>
       <w:r>
         <w:rPr>
-          <w:highlight w:val="yellow"/>
+          <w:highlight w:val="green"/>
         </w:rPr>
         <w:t xml:space="preserve"> text</w:t>
       </w:r>
       <w:r>
         <w:rPr>
-          <w:highlight w:val="yellow"/>
+          <w:highlight w:val="green"/>
         </w:rPr>
         <w:t xml:space="preserve"> with</w:t>
       </w:r>
       <w:r>
         <w:rPr>
-          <w:highlight w:val="yellow"/>
+          <w:highlight w:val="green"/>
         </w:rPr>
         <w:t xml:space="preserve"> </w:t>
       </w:r>
       <w:r>
         <w:rPr>
           <w:b/>
-          <w:highlight w:val="yellow"/>
+          <w:highlight w:val="green"/>
         </w:rPr>
         <w:t>max length</w:t>
       </w:r>
       <w:r>
         <w:rPr>
-          <w:highlight w:val="yellow"/>
+          <w:highlight w:val="green"/>
         </w:rPr>
         <w:t xml:space="preserve"> </w:t>
       </w:r>
       <w:r>
         <w:rPr>
           <w:b/>
-          <w:highlight w:val="yellow"/>
+          <w:highlight w:val="green"/>
         </w:rPr>
         <w:t>50</w:t>
       </w:r>
       <w:r>
         <w:rPr>
-          <w:highlight w:val="yellow"/>
+          <w:highlight w:val="green"/>
         </w:rPr>
         <w:t xml:space="preserve"> </w:t>
       </w:r>
       <w:r>
         <w:rPr>
-          <w:highlight w:val="yellow"/>
+          <w:highlight w:val="green"/>
         </w:rPr>
         <w:t>(</w:t>
       </w:r>
       <w:r>
         <w:rPr>
           <w:rStyle w:val="Strong"/>
-          <w:highlight w:val="yellow"/>
+          <w:highlight w:val="green"/>
         </w:rPr>
         <w:t>required</w:t>
       </w:r>
       <w:r>
         <w:rPr>
           <w:rStyle w:val="Strong"/>
-          <w:highlight w:val="yellow"/>
+          <w:highlight w:val="green"/>
         </w:rPr>
         <w:t>, unique</w:t>
       </w:r>
       <w:r>
         <w:rPr>
-          <w:highlight w:val="yellow"/>
+          <w:highlight w:val="green"/>
         </w:rPr>
         <w:t>)</w:t>
       </w:r>
@@ -1119,71 +1119,71 @@
           <w:numId w:val="11"/>
         </w:numPr>
         <w:rPr>
-          <w:highlight w:val="yellow"/>
+          <w:highlight w:val="green"/>
         </w:rPr>
       </w:pPr>
       <w:r>
         <w:rPr>
           <w:rStyle w:val="CodeChar"/>
-          <w:highlight w:val="yellow"/>
+          <w:highlight w:val="green"/>
         </w:rPr>
         <w:t>Town</w:t>
       </w:r>
       <w:r>
         <w:rPr>
           <w:rStyle w:val="Strong"/>
-          <w:highlight w:val="yellow"/>
+          <w:highlight w:val="green"/>
         </w:rPr>
         <w:t xml:space="preserve"> </w:t>
       </w:r>
       <w:r>
         <w:rPr>
-          <w:highlight w:val="yellow"/>
+          <w:highlight w:val="green"/>
         </w:rPr>
         <w:t xml:space="preserve">– text with </w:t>
       </w:r>
       <w:r>
         <w:rPr>
           <w:b/>
-          <w:highlight w:val="yellow"/>
+          <w:highlight w:val="green"/>
         </w:rPr>
         <w:t>max length</w:t>
       </w:r>
       <w:r>
         <w:rPr>
-          <w:highlight w:val="yellow"/>
+          <w:highlight w:val="green"/>
         </w:rPr>
         <w:t xml:space="preserve"> </w:t>
       </w:r>
       <w:r>
         <w:rPr>
           <w:b/>
-          <w:highlight w:val="yellow"/>
+          <w:highlight w:val="green"/>
         </w:rPr>
         <w:t>50</w:t>
       </w:r>
       <w:r>
         <w:rPr>
-          <w:highlight w:val="yellow"/>
+          <w:highlight w:val="green"/>
         </w:rPr>
         <w:t xml:space="preserve"> </w:t>
       </w:r>
       <w:r>
         <w:rPr>
-          <w:highlight w:val="yellow"/>
+          <w:highlight w:val="green"/>
         </w:rPr>
         <w:t>(</w:t>
       </w:r>
       <w:r>
         <w:rPr>
           <w:b/>
-          <w:highlight w:val="yellow"/>
+          <w:highlight w:val="green"/>
         </w:rPr>
         <w:t>required</w:t>
       </w:r>
       <w:r>
         <w:rPr>
-          <w:highlight w:val="yellow"/>
+          <w:highlight w:val="green"/>
         </w:rPr>
         <w:t>)</w:t>
       </w:r>
@@ -1324,27 +1324,29 @@
           <w:numId w:val="13"/>
         </w:numPr>
         <w:rPr>
-          <w:highlight w:val="yellow"/>
-        </w:rPr>
-      </w:pPr>
+          <w:highlight w:val="green"/>
+        </w:rPr>
+      </w:pPr>
+      <w:bookmarkStart w:id="0" w:name="OLE_LINK78"/>
+      <w:bookmarkStart w:id="1" w:name="OLE_LINK79"/>
       <w:r>
         <w:rPr>
           <w:rStyle w:val="CodeChar"/>
-          <w:highlight w:val="yellow"/>
+          <w:highlight w:val="green"/>
         </w:rPr>
         <w:t>Train</w:t>
       </w:r>
       <w:r>
         <w:rPr>
           <w:rStyle w:val="CodeChar"/>
-          <w:highlight w:val="yellow"/>
+          <w:highlight w:val="green"/>
         </w:rPr>
         <w:t>Number</w:t>
       </w:r>
       <w:r>
         <w:rPr>
           <w:rStyle w:val="Strong"/>
-          <w:highlight w:val="yellow"/>
+          <w:highlight w:val="green"/>
         </w:rPr>
         <w:t xml:space="preserve"> – </w:t>
       </w:r>
@@ -1352,14 +1354,14 @@
         <w:rPr>
           <w:rStyle w:val="Strong"/>
           <w:b w:val="0"/>
-          <w:highlight w:val="yellow"/>
+          <w:highlight w:val="green"/>
         </w:rPr>
         <w:t xml:space="preserve">text with </w:t>
       </w:r>
       <w:r>
         <w:rPr>
           <w:rStyle w:val="Strong"/>
-          <w:highlight w:val="yellow"/>
+          <w:highlight w:val="green"/>
         </w:rPr>
         <w:t>max length</w:t>
       </w:r>
@@ -1367,14 +1369,14 @@
         <w:rPr>
           <w:rStyle w:val="Strong"/>
           <w:b w:val="0"/>
-          <w:highlight w:val="yellow"/>
+          <w:highlight w:val="green"/>
         </w:rPr>
         <w:t xml:space="preserve"> </w:t>
       </w:r>
       <w:r>
         <w:rPr>
           <w:rStyle w:val="Strong"/>
-          <w:highlight w:val="yellow"/>
+          <w:highlight w:val="green"/>
         </w:rPr>
         <w:t>10</w:t>
       </w:r>
@@ -1382,14 +1384,14 @@
         <w:rPr>
           <w:rStyle w:val="Strong"/>
           <w:b w:val="0"/>
-          <w:highlight w:val="yellow"/>
+          <w:highlight w:val="green"/>
         </w:rPr>
         <w:t xml:space="preserve"> (</w:t>
       </w:r>
       <w:r>
         <w:rPr>
           <w:rStyle w:val="Strong"/>
-          <w:highlight w:val="yellow"/>
+          <w:highlight w:val="green"/>
         </w:rPr>
         <w:t>required</w:t>
       </w:r>
@@ -1397,14 +1399,14 @@
         <w:rPr>
           <w:rStyle w:val="Strong"/>
           <w:b w:val="0"/>
-          <w:highlight w:val="yellow"/>
+          <w:highlight w:val="green"/>
         </w:rPr>
         <w:t>,</w:t>
       </w:r>
       <w:r>
         <w:rPr>
           <w:rStyle w:val="Strong"/>
-          <w:highlight w:val="yellow"/>
+          <w:highlight w:val="green"/>
         </w:rPr>
         <w:t xml:space="preserve"> unique</w:t>
       </w:r>
@@ -1412,14 +1414,14 @@
         <w:rPr>
           <w:rStyle w:val="Strong"/>
           <w:b w:val="0"/>
-          <w:highlight w:val="yellow"/>
+          <w:highlight w:val="green"/>
         </w:rPr>
         <w:t>)</w:t>
       </w:r>
       <w:r>
         <w:rPr>
           <w:rStyle w:val="Strong"/>
-          <w:highlight w:val="yellow"/>
+          <w:highlight w:val="green"/>
         </w:rPr>
         <w:t xml:space="preserve"> </w:t>
       </w:r>
@@ -1433,41 +1435,41 @@
         </w:numPr>
         <w:rPr>
           <w:rStyle w:val="Strong"/>
-          <w:highlight w:val="yellow"/>
+          <w:highlight w:val="green"/>
         </w:rPr>
       </w:pPr>
       <w:r>
         <w:rPr>
           <w:rStyle w:val="CodeChar"/>
-          <w:highlight w:val="yellow"/>
+          <w:highlight w:val="green"/>
         </w:rPr>
         <w:t>Type</w:t>
       </w:r>
       <w:r>
         <w:rPr>
           <w:rStyle w:val="Strong"/>
-          <w:highlight w:val="yellow"/>
+          <w:highlight w:val="green"/>
         </w:rPr>
         <w:t xml:space="preserve"> </w:t>
       </w:r>
       <w:r>
         <w:rPr>
           <w:rStyle w:val="Strong"/>
-          <w:highlight w:val="yellow"/>
+          <w:highlight w:val="green"/>
         </w:rPr>
         <w:t>–</w:t>
       </w:r>
       <w:r>
         <w:rPr>
           <w:rStyle w:val="Strong"/>
-          <w:highlight w:val="yellow"/>
+          <w:highlight w:val="green"/>
         </w:rPr>
         <w:t xml:space="preserve"> </w:t>
       </w:r>
       <w:r>
         <w:rPr>
           <w:rStyle w:val="CodeChar"/>
-          <w:highlight w:val="yellow"/>
+          <w:highlight w:val="green"/>
         </w:rPr>
         <w:t>TrainType</w:t>
       </w:r>
@@ -1475,7 +1477,7 @@
         <w:rPr>
           <w:rStyle w:val="Strong"/>
           <w:b w:val="0"/>
-          <w:highlight w:val="yellow"/>
+          <w:highlight w:val="green"/>
         </w:rPr>
         <w:t xml:space="preserve"> enumeration with possible values:</w:t>
       </w:r>
@@ -1484,70 +1486,70 @@
           <w:rStyle w:val="Strong"/>
           <w:b w:val="0"/>
           <w:noProof/>
-          <w:highlight w:val="yellow"/>
+          <w:highlight w:val="green"/>
         </w:rPr>
         <w:t xml:space="preserve"> "</w:t>
       </w:r>
-      <w:bookmarkStart w:id="0" w:name="OLE_LINK71"/>
-      <w:bookmarkStart w:id="1" w:name="OLE_LINK72"/>
+      <w:bookmarkStart w:id="2" w:name="OLE_LINK71"/>
+      <w:bookmarkStart w:id="3" w:name="OLE_LINK72"/>
       <w:r>
         <w:rPr>
           <w:rStyle w:val="Strong"/>
           <w:noProof/>
-          <w:highlight w:val="yellow"/>
+          <w:highlight w:val="green"/>
         </w:rPr>
         <w:t>HighSpeed</w:t>
       </w:r>
-      <w:bookmarkEnd w:id="0"/>
-      <w:bookmarkEnd w:id="1"/>
+      <w:bookmarkEnd w:id="2"/>
+      <w:bookmarkEnd w:id="3"/>
       <w:r>
         <w:rPr>
           <w:rStyle w:val="Strong"/>
           <w:b w:val="0"/>
           <w:noProof/>
-          <w:highlight w:val="yellow"/>
+          <w:highlight w:val="green"/>
         </w:rPr>
         <w:t>", "</w:t>
       </w:r>
-      <w:bookmarkStart w:id="2" w:name="OLE_LINK73"/>
-      <w:bookmarkStart w:id="3" w:name="OLE_LINK74"/>
+      <w:bookmarkStart w:id="4" w:name="OLE_LINK73"/>
+      <w:bookmarkStart w:id="5" w:name="OLE_LINK74"/>
       <w:r>
         <w:rPr>
           <w:rStyle w:val="Strong"/>
           <w:noProof/>
-          <w:highlight w:val="yellow"/>
+          <w:highlight w:val="green"/>
         </w:rPr>
         <w:t>LongDistance</w:t>
       </w:r>
-      <w:bookmarkEnd w:id="2"/>
-      <w:bookmarkEnd w:id="3"/>
+      <w:bookmarkEnd w:id="4"/>
+      <w:bookmarkEnd w:id="5"/>
       <w:r>
         <w:rPr>
           <w:rStyle w:val="Strong"/>
           <w:b w:val="0"/>
           <w:noProof/>
-          <w:highlight w:val="yellow"/>
+          <w:highlight w:val="green"/>
         </w:rPr>
         <w:t>" or "</w:t>
       </w:r>
-      <w:bookmarkStart w:id="4" w:name="OLE_LINK75"/>
-      <w:bookmarkStart w:id="5" w:name="OLE_LINK76"/>
+      <w:bookmarkStart w:id="6" w:name="OLE_LINK75"/>
+      <w:bookmarkStart w:id="7" w:name="OLE_LINK76"/>
       <w:r>
         <w:rPr>
           <w:rStyle w:val="Strong"/>
           <w:noProof/>
-          <w:highlight w:val="yellow"/>
+          <w:highlight w:val="green"/>
         </w:rPr>
         <w:t>Freight</w:t>
       </w:r>
-      <w:bookmarkEnd w:id="4"/>
-      <w:bookmarkEnd w:id="5"/>
+      <w:bookmarkEnd w:id="6"/>
+      <w:bookmarkEnd w:id="7"/>
       <w:r>
         <w:rPr>
           <w:rStyle w:val="Strong"/>
           <w:b w:val="0"/>
           <w:noProof/>
-          <w:highlight w:val="yellow"/>
+          <w:highlight w:val="green"/>
         </w:rPr>
         <w:t>"</w:t>
       </w:r>
@@ -1556,7 +1558,7 @@
           <w:rStyle w:val="Strong"/>
           <w:b w:val="0"/>
           <w:noProof/>
-          <w:highlight w:val="yellow"/>
+          <w:highlight w:val="green"/>
         </w:rPr>
         <w:t xml:space="preserve"> (</w:t>
       </w:r>
@@ -1564,7 +1566,7 @@
         <w:rPr>
           <w:rStyle w:val="Strong"/>
           <w:noProof/>
-          <w:highlight w:val="yellow"/>
+          <w:highlight w:val="green"/>
         </w:rPr>
         <w:t>optional</w:t>
       </w:r>
@@ -1573,7 +1575,7 @@
           <w:rStyle w:val="Strong"/>
           <w:b w:val="0"/>
           <w:noProof/>
-          <w:highlight w:val="yellow"/>
+          <w:highlight w:val="green"/>
         </w:rPr>
         <w:t>)</w:t>
       </w:r>
@@ -1590,26 +1592,26 @@
           <w:rFonts w:asciiTheme="minorHAnsi" w:hAnsiTheme="minorHAnsi"/>
           <w:b w:val="0"/>
           <w:noProof w:val="0"/>
-          <w:highlight w:val="yellow"/>
+          <w:highlight w:val="green"/>
         </w:rPr>
       </w:pPr>
       <w:r>
         <w:rPr>
           <w:rStyle w:val="CodeChar"/>
-          <w:highlight w:val="yellow"/>
+          <w:highlight w:val="green"/>
         </w:rPr>
         <w:t>TrainSeats</w:t>
       </w:r>
       <w:r>
         <w:rPr>
-          <w:highlight w:val="yellow"/>
+          <w:highlight w:val="green"/>
         </w:rPr>
         <w:t xml:space="preserve"> – Collection of type </w:t>
       </w:r>
       <w:r>
         <w:rPr>
           <w:rStyle w:val="CodeChar"/>
-          <w:highlight w:val="yellow"/>
+          <w:highlight w:val="green"/>
         </w:rPr>
         <w:t>TrainSeat</w:t>
       </w:r>
@@ -1625,49 +1627,51 @@
           <w:rStyle w:val="Strong"/>
           <w:b w:val="0"/>
           <w:bCs w:val="0"/>
-          <w:highlight w:val="yellow"/>
+          <w:highlight w:val="green"/>
         </w:rPr>
       </w:pPr>
       <w:r>
         <w:rPr>
           <w:rStyle w:val="CodeChar"/>
-          <w:highlight w:val="yellow"/>
+          <w:highlight w:val="green"/>
         </w:rPr>
         <w:t>Trips</w:t>
       </w:r>
       <w:r>
         <w:rPr>
-          <w:highlight w:val="yellow"/>
+          <w:highlight w:val="green"/>
         </w:rPr>
         <w:t xml:space="preserve"> – Collection of type </w:t>
       </w:r>
       <w:r>
         <w:rPr>
           <w:rStyle w:val="CodeChar"/>
-          <w:highlight w:val="yellow"/>
+          <w:highlight w:val="green"/>
         </w:rPr>
         <w:t>Trip</w:t>
       </w:r>
     </w:p>
+    <w:bookmarkEnd w:id="0"/>
+    <w:bookmarkEnd w:id="1"/>
     <w:p>
       <w:pPr>
         <w:pStyle w:val="Heading3"/>
         <w:rPr>
           <w:noProof/>
-          <w:highlight w:val="yellow"/>
+          <w:highlight w:val="green"/>
         </w:rPr>
       </w:pPr>
       <w:r>
         <w:rPr>
           <w:noProof/>
-          <w:highlight w:val="yellow"/>
+          <w:highlight w:val="green"/>
         </w:rPr>
         <w:t>Seating</w:t>
       </w:r>
       <w:r>
         <w:rPr>
           <w:noProof/>
-          <w:highlight w:val="yellow"/>
+          <w:highlight w:val="green"/>
         </w:rPr>
         <w:t>Class</w:t>
       </w:r>
@@ -1726,59 +1730,59 @@
           <w:numId w:val="12"/>
         </w:numPr>
         <w:rPr>
-          <w:highlight w:val="yellow"/>
+          <w:highlight w:val="green"/>
         </w:rPr>
       </w:pPr>
       <w:r>
         <w:rPr>
           <w:rStyle w:val="CodeChar"/>
-          <w:highlight w:val="yellow"/>
+          <w:highlight w:val="green"/>
         </w:rPr>
         <w:t>Name</w:t>
       </w:r>
       <w:r>
         <w:rPr>
-          <w:highlight w:val="yellow"/>
+          <w:highlight w:val="green"/>
         </w:rPr>
         <w:t xml:space="preserve"> – text with </w:t>
       </w:r>
       <w:r>
         <w:rPr>
           <w:b/>
-          <w:highlight w:val="yellow"/>
+          <w:highlight w:val="green"/>
         </w:rPr>
         <w:t xml:space="preserve">max length </w:t>
       </w:r>
       <w:r>
         <w:rPr>
           <w:b/>
-          <w:highlight w:val="yellow"/>
+          <w:highlight w:val="green"/>
         </w:rPr>
         <w:t>30</w:t>
       </w:r>
       <w:r>
         <w:rPr>
-          <w:highlight w:val="yellow"/>
+          <w:highlight w:val="green"/>
         </w:rPr>
         <w:t xml:space="preserve"> (</w:t>
       </w:r>
       <w:r>
         <w:rPr>
           <w:rStyle w:val="Strong"/>
-          <w:highlight w:val="yellow"/>
+          <w:highlight w:val="green"/>
         </w:rPr>
         <w:t>required</w:t>
       </w:r>
       <w:r>
         <w:rPr>
           <w:rStyle w:val="Strong"/>
-          <w:highlight w:val="yellow"/>
+          <w:highlight w:val="green"/>
         </w:rPr>
         <w:t>, unique</w:t>
       </w:r>
       <w:r>
         <w:rPr>
-          <w:highlight w:val="yellow"/>
+          <w:highlight w:val="green"/>
         </w:rPr>
         <w:t>)</w:t>
       </w:r>
@@ -1791,101 +1795,101 @@
           <w:numId w:val="12"/>
         </w:numPr>
         <w:rPr>
-          <w:highlight w:val="yellow"/>
+          <w:highlight w:val="green"/>
         </w:rPr>
       </w:pPr>
       <w:r>
         <w:rPr>
           <w:rStyle w:val="CodeChar"/>
-          <w:highlight w:val="yellow"/>
+          <w:highlight w:val="green"/>
         </w:rPr>
         <w:t>Abbreviation</w:t>
       </w:r>
       <w:r>
         <w:rPr>
-          <w:highlight w:val="yellow"/>
+          <w:highlight w:val="green"/>
         </w:rPr>
         <w:t xml:space="preserve"> – text with </w:t>
       </w:r>
       <w:r>
         <w:rPr>
-          <w:highlight w:val="yellow"/>
+          <w:highlight w:val="green"/>
         </w:rPr>
         <w:t xml:space="preserve">an </w:t>
       </w:r>
       <w:r>
         <w:rPr>
           <w:b/>
-          <w:highlight w:val="yellow"/>
+          <w:highlight w:val="green"/>
         </w:rPr>
         <w:t xml:space="preserve">exact </w:t>
       </w:r>
       <w:r>
         <w:rPr>
-          <w:highlight w:val="yellow"/>
+          <w:highlight w:val="green"/>
         </w:rPr>
         <w:t>length</w:t>
       </w:r>
       <w:r>
         <w:rPr>
-          <w:highlight w:val="yellow"/>
+          <w:highlight w:val="green"/>
         </w:rPr>
         <w:t xml:space="preserve"> of</w:t>
       </w:r>
       <w:r>
         <w:rPr>
-          <w:highlight w:val="yellow"/>
+          <w:highlight w:val="green"/>
         </w:rPr>
         <w:t xml:space="preserve"> </w:t>
       </w:r>
       <w:r>
         <w:rPr>
           <w:b/>
-          <w:highlight w:val="yellow"/>
+          <w:highlight w:val="green"/>
         </w:rPr>
         <w:t>2</w:t>
       </w:r>
       <w:r>
         <w:rPr>
-          <w:highlight w:val="yellow"/>
+          <w:highlight w:val="green"/>
         </w:rPr>
         <w:t xml:space="preserve"> (</w:t>
       </w:r>
       <w:r>
         <w:rPr>
           <w:b/>
-          <w:highlight w:val="yellow"/>
+          <w:highlight w:val="green"/>
         </w:rPr>
         <w:t>no more, no less</w:t>
       </w:r>
       <w:r>
         <w:rPr>
-          <w:highlight w:val="yellow"/>
+          <w:highlight w:val="green"/>
         </w:rPr>
         <w:t>)</w:t>
       </w:r>
       <w:r>
         <w:rPr>
-          <w:highlight w:val="yellow"/>
+          <w:highlight w:val="green"/>
         </w:rPr>
         <w:t>,</w:t>
       </w:r>
       <w:r>
         <w:rPr>
-          <w:highlight w:val="yellow"/>
+          <w:highlight w:val="green"/>
         </w:rPr>
         <w:t xml:space="preserve"> (</w:t>
       </w:r>
       <w:r>
         <w:rPr>
           <w:rStyle w:val="Strong"/>
-          <w:highlight w:val="yellow"/>
+          <w:highlight w:val="green"/>
         </w:rPr>
         <w:t>required</w:t>
       </w:r>
       <w:r>
         <w:rPr>
-          <w:highlight w:val="yellow"/>
+          <w:highlight w:val="green"/>
         </w:rPr>
         <w:t>)</w:t>
       </w:r>
@@ -2318,28 +2322,28 @@
           <w:rFonts w:asciiTheme="minorHAnsi" w:hAnsiTheme="minorHAnsi"/>
           <w:b w:val="0"/>
           <w:noProof w:val="0"/>
-          <w:highlight w:val="yellow"/>
-        </w:rPr>
-      </w:pPr>
-      <w:bookmarkStart w:id="6" w:name="OLE_LINK77"/>
+          <w:highlight w:val="green"/>
+        </w:rPr>
+      </w:pPr>
+      <w:bookmarkStart w:id="8" w:name="OLE_LINK77"/>
       <w:r>
         <w:rPr>
           <w:rStyle w:val="CodeChar"/>
-          <w:highlight w:val="yellow"/>
+          <w:highlight w:val="green"/>
         </w:rPr>
         <w:t xml:space="preserve">OriginStationId </w:t>
       </w:r>
-      <w:bookmarkEnd w:id="6"/>
-      <w:r>
-        <w:rPr>
-          <w:highlight w:val="yellow"/>
+      <w:bookmarkEnd w:id="8"/>
+      <w:r>
+        <w:rPr>
+          <w:highlight w:val="green"/>
         </w:rPr>
         <w:t xml:space="preserve">– integer </w:t>
       </w:r>
       <w:r>
         <w:rPr>
           <w:b/>
-          <w:highlight w:val="yellow"/>
+          <w:highlight w:val="green"/>
         </w:rPr>
         <w:t>(required)</w:t>
       </w:r>
@@ -2352,57 +2356,57 @@
           <w:numId w:val="15"/>
         </w:numPr>
         <w:rPr>
-          <w:highlight w:val="yellow"/>
+          <w:highlight w:val="green"/>
         </w:rPr>
       </w:pPr>
       <w:r>
         <w:rPr>
           <w:rStyle w:val="CodeChar"/>
-          <w:highlight w:val="yellow"/>
+          <w:highlight w:val="green"/>
         </w:rPr>
         <w:t>Origin</w:t>
       </w:r>
       <w:r>
         <w:rPr>
           <w:rStyle w:val="CodeChar"/>
-          <w:highlight w:val="yellow"/>
+          <w:highlight w:val="green"/>
         </w:rPr>
         <w:t>Station</w:t>
       </w:r>
       <w:r>
         <w:rPr>
-          <w:highlight w:val="yellow"/>
+          <w:highlight w:val="green"/>
         </w:rPr>
         <w:t xml:space="preserve"> – </w:t>
       </w:r>
       <w:r>
         <w:rPr>
-          <w:highlight w:val="yellow"/>
+          <w:highlight w:val="green"/>
         </w:rPr>
         <w:t xml:space="preserve">station from which the trip </w:t>
       </w:r>
       <w:r>
         <w:rPr>
-          <w:highlight w:val="yellow"/>
+          <w:highlight w:val="green"/>
         </w:rPr>
         <w:t xml:space="preserve">begins </w:t>
       </w:r>
       <w:r>
         <w:rPr>
-          <w:highlight w:val="yellow"/>
+          <w:highlight w:val="green"/>
         </w:rPr>
         <w:t>(</w:t>
       </w:r>
       <w:r>
         <w:rPr>
           <w:rStyle w:val="Strong"/>
-          <w:highlight w:val="yellow"/>
+          <w:highlight w:val="green"/>
         </w:rPr>
         <w:t>required</w:t>
       </w:r>
       <w:r>
         <w:rPr>
-          <w:highlight w:val="yellow"/>
+          <w:highlight w:val="green"/>
         </w:rPr>
         <w:t>)</w:t>
       </w:r>
@@ -2419,40 +2423,40 @@
           <w:rFonts w:asciiTheme="minorHAnsi" w:hAnsiTheme="minorHAnsi"/>
           <w:b w:val="0"/>
           <w:noProof w:val="0"/>
-          <w:highlight w:val="yellow"/>
+          <w:highlight w:val="green"/>
         </w:rPr>
       </w:pPr>
       <w:r>
         <w:rPr>
           <w:rStyle w:val="CodeChar"/>
-          <w:highlight w:val="yellow"/>
+          <w:highlight w:val="green"/>
         </w:rPr>
         <w:t>DestinationStation</w:t>
       </w:r>
       <w:r>
         <w:rPr>
           <w:rStyle w:val="Strong"/>
-          <w:highlight w:val="yellow"/>
+          <w:highlight w:val="green"/>
         </w:rPr>
         <w:t xml:space="preserve"> </w:t>
       </w:r>
       <w:r>
         <w:rPr>
           <w:rStyle w:val="CodeChar"/>
-          <w:highlight w:val="yellow"/>
+          <w:highlight w:val="green"/>
         </w:rPr>
         <w:t xml:space="preserve">Id </w:t>
       </w:r>
       <w:r>
         <w:rPr>
-          <w:highlight w:val="yellow"/>
+          <w:highlight w:val="green"/>
         </w:rPr>
         <w:t xml:space="preserve">– integer </w:t>
       </w:r>
       <w:r>
         <w:rPr>
           <w:b/>
-          <w:highlight w:val="yellow"/>
+          <w:highlight w:val="green"/>
         </w:rPr>
         <w:t>(required)</w:t>
       </w:r>
@@ -2466,27 +2470,27 @@
         </w:numPr>
         <w:rPr>
           <w:b/>
-          <w:highlight w:val="yellow"/>
+          <w:highlight w:val="green"/>
         </w:rPr>
       </w:pPr>
       <w:r>
         <w:rPr>
           <w:rStyle w:val="CodeChar"/>
-          <w:highlight w:val="yellow"/>
+          <w:highlight w:val="green"/>
         </w:rPr>
         <w:t>Destination</w:t>
       </w:r>
       <w:r>
         <w:rPr>
           <w:rStyle w:val="CodeChar"/>
-          <w:highlight w:val="yellow"/>
+          <w:highlight w:val="green"/>
         </w:rPr>
         <w:t>Station</w:t>
       </w:r>
       <w:r>
         <w:rPr>
           <w:rStyle w:val="Strong"/>
-          <w:highlight w:val="yellow"/>
+          <w:highlight w:val="green"/>
         </w:rPr>
         <w:t xml:space="preserve"> </w:t>
       </w:r>
@@ -2494,27 +2498,27 @@
         <w:rPr>
           <w:rStyle w:val="Strong"/>
           <w:b w:val="0"/>
-          <w:highlight w:val="yellow"/>
+          <w:highlight w:val="green"/>
         </w:rPr>
         <w:t>–</w:t>
       </w:r>
       <w:r>
         <w:rPr>
           <w:rStyle w:val="Strong"/>
-          <w:highlight w:val="yellow"/>
+          <w:highlight w:val="green"/>
         </w:rPr>
         <w:t xml:space="preserve"> </w:t>
       </w:r>
       <w:r>
         <w:rPr>
           <w:rStyle w:val="Strong"/>
-          <w:highlight w:val="yellow"/>
+          <w:highlight w:val="green"/>
         </w:rPr>
         <w:t xml:space="preserve"> </w:t>
       </w:r>
       <w:r>
         <w:rPr>
-          <w:highlight w:val="yellow"/>
+          <w:highlight w:val="green"/>
         </w:rPr>
         <w:t xml:space="preserve">station </w:t>
       </w:r>
@@ -2522,14 +2526,14 @@
         <w:rPr>
           <w:rStyle w:val="Strong"/>
           <w:b w:val="0"/>
-          <w:highlight w:val="yellow"/>
+          <w:highlight w:val="green"/>
         </w:rPr>
         <w:t>where the trip ends (</w:t>
       </w:r>
       <w:r>
         <w:rPr>
           <w:rStyle w:val="Strong"/>
-          <w:highlight w:val="yellow"/>
+          <w:highlight w:val="green"/>
         </w:rPr>
         <w:t>required</w:t>
       </w:r>
@@ -2537,7 +2541,7 @@
         <w:rPr>
           <w:rStyle w:val="Strong"/>
           <w:b w:val="0"/>
-          <w:highlight w:val="yellow"/>
+          <w:highlight w:val="green"/>
         </w:rPr>
         <w:t>)</w:t>
       </w:r>
@@ -2550,69 +2554,69 @@
           <w:numId w:val="15"/>
         </w:numPr>
         <w:rPr>
-          <w:highlight w:val="yellow"/>
+          <w:highlight w:val="green"/>
         </w:rPr>
       </w:pPr>
       <w:r>
         <w:rPr>
           <w:rStyle w:val="CodeChar"/>
-          <w:highlight w:val="yellow"/>
+          <w:highlight w:val="green"/>
         </w:rPr>
         <w:t>Departure</w:t>
       </w:r>
       <w:r>
         <w:rPr>
           <w:rStyle w:val="CodeChar"/>
-          <w:highlight w:val="yellow"/>
+          <w:highlight w:val="green"/>
         </w:rPr>
         <w:t>Time</w:t>
       </w:r>
       <w:r>
         <w:rPr>
-          <w:highlight w:val="yellow"/>
+          <w:highlight w:val="green"/>
         </w:rPr>
         <w:t xml:space="preserve"> –</w:t>
       </w:r>
       <w:r>
         <w:rPr>
-          <w:highlight w:val="yellow"/>
+          <w:highlight w:val="green"/>
         </w:rPr>
         <w:t xml:space="preserve"> </w:t>
       </w:r>
       <w:r>
         <w:rPr>
-          <w:highlight w:val="yellow"/>
+          <w:highlight w:val="green"/>
         </w:rPr>
         <w:t>date and time o</w:t>
       </w:r>
       <w:r>
         <w:rPr>
-          <w:highlight w:val="yellow"/>
+          <w:highlight w:val="green"/>
         </w:rPr>
         <w:t xml:space="preserve">f </w:t>
       </w:r>
       <w:r>
         <w:rPr>
-          <w:highlight w:val="yellow"/>
+          <w:highlight w:val="green"/>
         </w:rPr>
         <w:t>departure</w:t>
       </w:r>
       <w:r>
         <w:rPr>
-          <w:highlight w:val="yellow"/>
+          <w:highlight w:val="green"/>
         </w:rPr>
         <w:t xml:space="preserve"> from origin station (</w:t>
       </w:r>
       <w:r>
         <w:rPr>
           <w:b/>
-          <w:highlight w:val="yellow"/>
+          <w:highlight w:val="green"/>
         </w:rPr>
         <w:t>required</w:t>
       </w:r>
       <w:r>
         <w:rPr>
-          <w:highlight w:val="yellow"/>
+          <w:highlight w:val="green"/>
         </w:rPr>
         <w:t>)</w:t>
       </w:r>
@@ -2625,76 +2629,76 @@
           <w:numId w:val="15"/>
         </w:numPr>
         <w:rPr>
-          <w:highlight w:val="yellow"/>
+          <w:highlight w:val="green"/>
         </w:rPr>
       </w:pPr>
       <w:r>
         <w:rPr>
           <w:rStyle w:val="CodeChar"/>
-          <w:highlight w:val="yellow"/>
+          <w:highlight w:val="green"/>
         </w:rPr>
         <w:t>Arrival</w:t>
       </w:r>
       <w:r>
         <w:rPr>
           <w:rStyle w:val="CodeChar"/>
-          <w:highlight w:val="yellow"/>
+          <w:highlight w:val="green"/>
         </w:rPr>
         <w:t>Time</w:t>
       </w:r>
       <w:r>
         <w:rPr>
           <w:rStyle w:val="Strong"/>
-          <w:highlight w:val="yellow"/>
+          <w:highlight w:val="green"/>
         </w:rPr>
         <w:t xml:space="preserve"> </w:t>
       </w:r>
       <w:r>
         <w:rPr>
-          <w:highlight w:val="yellow"/>
+          <w:highlight w:val="green"/>
         </w:rPr>
         <w:t xml:space="preserve">– date and time of </w:t>
       </w:r>
       <w:r>
         <w:rPr>
-          <w:highlight w:val="yellow"/>
+          <w:highlight w:val="green"/>
         </w:rPr>
         <w:t>arriv</w:t>
       </w:r>
       <w:r>
         <w:rPr>
-          <w:highlight w:val="yellow"/>
+          <w:highlight w:val="green"/>
         </w:rPr>
         <w:t>al</w:t>
       </w:r>
       <w:r>
         <w:rPr>
-          <w:highlight w:val="yellow"/>
+          <w:highlight w:val="green"/>
         </w:rPr>
         <w:t xml:space="preserve"> at destination station</w:t>
       </w:r>
       <w:r>
         <w:rPr>
-          <w:highlight w:val="yellow"/>
+          <w:highlight w:val="green"/>
         </w:rPr>
         <w:t>, must be after departure time</w:t>
       </w:r>
       <w:r>
         <w:rPr>
-          <w:highlight w:val="yellow"/>
+          <w:highlight w:val="green"/>
         </w:rPr>
         <w:t xml:space="preserve"> (</w:t>
       </w:r>
       <w:r>
         <w:rPr>
           <w:b/>
-          <w:highlight w:val="yellow"/>
+          <w:highlight w:val="green"/>
         </w:rPr>
         <w:t>required</w:t>
       </w:r>
       <w:r>
         <w:rPr>
-          <w:highlight w:val="yellow"/>
+          <w:highlight w:val="green"/>
         </w:rPr>
         <w:t>)</w:t>
       </w:r>
@@ -2711,26 +2715,26 @@
           <w:rFonts w:asciiTheme="minorHAnsi" w:hAnsiTheme="minorHAnsi"/>
           <w:b w:val="0"/>
           <w:noProof w:val="0"/>
-          <w:highlight w:val="yellow"/>
+          <w:highlight w:val="green"/>
         </w:rPr>
       </w:pPr>
       <w:r>
         <w:rPr>
           <w:rStyle w:val="CodeChar"/>
-          <w:highlight w:val="yellow"/>
+          <w:highlight w:val="green"/>
         </w:rPr>
         <w:t xml:space="preserve">TrainId </w:t>
       </w:r>
       <w:r>
         <w:rPr>
-          <w:highlight w:val="yellow"/>
+          <w:highlight w:val="green"/>
         </w:rPr>
         <w:t xml:space="preserve">– integer </w:t>
       </w:r>
       <w:r>
         <w:rPr>
           <w:b/>
-          <w:highlight w:val="yellow"/>
+          <w:highlight w:val="green"/>
         </w:rPr>
         <w:t>(required)</w:t>
       </w:r>
@@ -2743,57 +2747,57 @@
           <w:numId w:val="15"/>
         </w:numPr>
         <w:rPr>
-          <w:highlight w:val="yellow"/>
+          <w:highlight w:val="green"/>
         </w:rPr>
       </w:pPr>
       <w:r>
         <w:rPr>
           <w:rStyle w:val="CodeChar"/>
-          <w:highlight w:val="yellow"/>
+          <w:highlight w:val="green"/>
         </w:rPr>
         <w:t>Train</w:t>
       </w:r>
       <w:r>
         <w:rPr>
           <w:rStyle w:val="Strong"/>
-          <w:highlight w:val="yellow"/>
+          <w:highlight w:val="green"/>
         </w:rPr>
         <w:t xml:space="preserve"> </w:t>
       </w:r>
       <w:r>
         <w:rPr>
-          <w:highlight w:val="yellow"/>
+          <w:highlight w:val="green"/>
         </w:rPr>
         <w:t xml:space="preserve">– train </w:t>
       </w:r>
       <w:r>
         <w:rPr>
-          <w:highlight w:val="yellow"/>
+          <w:highlight w:val="green"/>
         </w:rPr>
         <w:t xml:space="preserve">used </w:t>
       </w:r>
       <w:r>
         <w:rPr>
-          <w:highlight w:val="yellow"/>
+          <w:highlight w:val="green"/>
         </w:rPr>
         <w:t>for that particular trip</w:t>
       </w:r>
       <w:r>
         <w:rPr>
-          <w:highlight w:val="yellow"/>
+          <w:highlight w:val="green"/>
         </w:rPr>
         <w:t xml:space="preserve"> (</w:t>
       </w:r>
       <w:r>
         <w:rPr>
           <w:b/>
-          <w:highlight w:val="yellow"/>
+          <w:highlight w:val="green"/>
         </w:rPr>
         <w:t>required</w:t>
       </w:r>
       <w:r>
         <w:rPr>
-          <w:highlight w:val="yellow"/>
+          <w:highlight w:val="green"/>
         </w:rPr>
         <w:t>)</w:t>
       </w:r>
@@ -2806,65 +2810,65 @@
           <w:numId w:val="15"/>
         </w:numPr>
         <w:rPr>
-          <w:highlight w:val="yellow"/>
+          <w:highlight w:val="green"/>
         </w:rPr>
       </w:pPr>
       <w:r>
         <w:rPr>
           <w:rStyle w:val="CodeChar"/>
-          <w:highlight w:val="yellow"/>
+          <w:highlight w:val="green"/>
         </w:rPr>
         <w:t>Status</w:t>
       </w:r>
       <w:r>
         <w:rPr>
           <w:rStyle w:val="Strong"/>
-          <w:highlight w:val="yellow"/>
+          <w:highlight w:val="green"/>
         </w:rPr>
         <w:t xml:space="preserve"> </w:t>
       </w:r>
       <w:r>
         <w:rPr>
-          <w:highlight w:val="yellow"/>
+          <w:highlight w:val="green"/>
         </w:rPr>
         <w:t xml:space="preserve">– </w:t>
       </w:r>
       <w:r>
         <w:rPr>
           <w:rStyle w:val="CodeChar"/>
-          <w:highlight w:val="yellow"/>
+          <w:highlight w:val="green"/>
         </w:rPr>
         <w:t>TripStatus</w:t>
       </w:r>
       <w:r>
         <w:rPr>
-          <w:highlight w:val="yellow"/>
+          <w:highlight w:val="green"/>
         </w:rPr>
         <w:t xml:space="preserve"> </w:t>
       </w:r>
       <w:r>
         <w:rPr>
           <w:b/>
-          <w:highlight w:val="yellow"/>
+          <w:highlight w:val="green"/>
         </w:rPr>
         <w:t>enumeration</w:t>
       </w:r>
       <w:r>
         <w:rPr>
-          <w:highlight w:val="yellow"/>
+          <w:highlight w:val="green"/>
         </w:rPr>
         <w:t xml:space="preserve"> with possible values</w:t>
       </w:r>
       <w:r>
         <w:rPr>
-          <w:highlight w:val="yellow"/>
+          <w:highlight w:val="green"/>
         </w:rPr>
         <w:t xml:space="preserve">: </w:t>
       </w:r>
       <w:r>
         <w:rPr>
           <w:noProof/>
-          <w:highlight w:val="yellow"/>
+          <w:highlight w:val="green"/>
         </w:rPr>
         <w:t>"</w:t>
       </w:r>
@@ -2872,66 +2876,66 @@
         <w:rPr>
           <w:b/>
           <w:noProof/>
-          <w:highlight w:val="yellow"/>
+          <w:highlight w:val="green"/>
         </w:rPr>
         <w:t>OnTime</w:t>
       </w:r>
       <w:r>
         <w:rPr>
           <w:noProof/>
-          <w:highlight w:val="yellow"/>
+          <w:highlight w:val="green"/>
         </w:rPr>
         <w:t>",</w:t>
       </w:r>
       <w:r>
         <w:rPr>
-          <w:highlight w:val="yellow"/>
+          <w:highlight w:val="green"/>
         </w:rPr>
         <w:t xml:space="preserve"> "</w:t>
       </w:r>
       <w:r>
         <w:rPr>
           <w:b/>
-          <w:highlight w:val="yellow"/>
+          <w:highlight w:val="green"/>
         </w:rPr>
         <w:t>Delayed</w:t>
       </w:r>
       <w:r>
         <w:rPr>
-          <w:highlight w:val="yellow"/>
+          <w:highlight w:val="green"/>
         </w:rPr>
         <w:t>" and "</w:t>
       </w:r>
       <w:r>
         <w:rPr>
           <w:b/>
-          <w:highlight w:val="yellow"/>
+          <w:highlight w:val="green"/>
         </w:rPr>
         <w:t>Early</w:t>
       </w:r>
       <w:r>
         <w:rPr>
-          <w:highlight w:val="yellow"/>
+          <w:highlight w:val="green"/>
         </w:rPr>
         <w:t>"</w:t>
       </w:r>
       <w:r>
         <w:rPr>
-          <w:highlight w:val="yellow"/>
+          <w:highlight w:val="green"/>
         </w:rPr>
         <w:t xml:space="preserve"> (</w:t>
       </w:r>
       <w:r>
         <w:rPr>
           <w:b/>
-          <w:highlight w:val="yellow"/>
+          <w:highlight w:val="green"/>
         </w:rPr>
         <w:t>default</w:t>
       </w:r>
       <w:r>
         <w:rPr>
           <w:noProof/>
-          <w:highlight w:val="yellow"/>
+          <w:highlight w:val="green"/>
         </w:rPr>
         <w:t>: "</w:t>
       </w:r>
@@ -2939,14 +2943,14 @@
         <w:rPr>
           <w:b/>
           <w:noProof/>
-          <w:highlight w:val="yellow"/>
+          <w:highlight w:val="green"/>
         </w:rPr>
         <w:t>OnTime</w:t>
       </w:r>
       <w:r>
         <w:rPr>
           <w:noProof/>
-          <w:highlight w:val="yellow"/>
+          <w:highlight w:val="green"/>
         </w:rPr>
         <w:t>")</w:t>
       </w:r>
@@ -2959,20 +2963,20 @@
           <w:numId w:val="15"/>
         </w:numPr>
         <w:rPr>
-          <w:highlight w:val="yellow"/>
+          <w:highlight w:val="green"/>
         </w:rPr>
       </w:pPr>
       <w:r>
         <w:rPr>
           <w:rStyle w:val="CodeChar"/>
-          <w:highlight w:val="yellow"/>
+          <w:highlight w:val="green"/>
         </w:rPr>
         <w:t>Time</w:t>
       </w:r>
       <w:r>
         <w:rPr>
           <w:rStyle w:val="CodeChar"/>
-          <w:highlight w:val="yellow"/>
+          <w:highlight w:val="green"/>
         </w:rPr>
         <w:t>Difference</w:t>
       </w:r>
@@ -2980,14 +2984,14 @@
         <w:rPr>
           <w:rStyle w:val="Strong"/>
           <w:b w:val="0"/>
-          <w:highlight w:val="yellow"/>
+          <w:highlight w:val="green"/>
         </w:rPr>
         <w:t xml:space="preserve"> – </w:t>
       </w:r>
       <w:r>
         <w:rPr>
           <w:rStyle w:val="Strong"/>
-          <w:highlight w:val="yellow"/>
+          <w:highlight w:val="green"/>
         </w:rPr>
         <w:t>time</w:t>
       </w:r>
@@ -2995,14 +2999,14 @@
         <w:rPr>
           <w:rStyle w:val="Strong"/>
           <w:b w:val="0"/>
-          <w:highlight w:val="yellow"/>
+          <w:highlight w:val="green"/>
         </w:rPr>
         <w:t>(span)</w:t>
       </w:r>
       <w:r>
         <w:rPr>
           <w:rStyle w:val="Strong"/>
-          <w:highlight w:val="yellow"/>
+          <w:highlight w:val="green"/>
         </w:rPr>
         <w:t xml:space="preserve"> </w:t>
       </w:r>
@@ -3010,7 +3014,7 @@
         <w:rPr>
           <w:rStyle w:val="Strong"/>
           <w:b w:val="0"/>
-          <w:highlight w:val="yellow"/>
+          <w:highlight w:val="green"/>
         </w:rPr>
         <w:t xml:space="preserve">representing how </w:t>
       </w:r>
@@ -3018,7 +3022,7 @@
         <w:rPr>
           <w:rStyle w:val="Strong"/>
           <w:b w:val="0"/>
-          <w:highlight w:val="yellow"/>
+          <w:highlight w:val="green"/>
         </w:rPr>
         <w:t>late or early</w:t>
       </w:r>
@@ -3026,7 +3030,7 @@
         <w:rPr>
           <w:rStyle w:val="Strong"/>
           <w:b w:val="0"/>
-          <w:highlight w:val="yellow"/>
+          <w:highlight w:val="green"/>
         </w:rPr>
         <w:t xml:space="preserve"> a given train was</w:t>
       </w:r>
@@ -3034,14 +3038,14 @@
         <w:rPr>
           <w:rStyle w:val="Strong"/>
           <w:b w:val="0"/>
-          <w:highlight w:val="yellow"/>
+          <w:highlight w:val="green"/>
         </w:rPr>
         <w:t xml:space="preserve"> (</w:t>
       </w:r>
       <w:r>
         <w:rPr>
           <w:rStyle w:val="Strong"/>
-          <w:highlight w:val="yellow"/>
+          <w:highlight w:val="green"/>
         </w:rPr>
         <w:t>optional</w:t>
       </w:r>
@@ -3049,7 +3053,7 @@
         <w:rPr>
           <w:rStyle w:val="Strong"/>
           <w:b w:val="0"/>
-          <w:highlight w:val="yellow"/>
+          <w:highlight w:val="green"/>
         </w:rPr>
         <w:t>)</w:t>
       </w:r>
@@ -3119,44 +3123,44 @@
           <w:numId w:val="16"/>
         </w:numPr>
         <w:rPr>
-          <w:highlight w:val="yellow"/>
+          <w:highlight w:val="green"/>
         </w:rPr>
       </w:pPr>
       <w:r>
         <w:rPr>
           <w:rStyle w:val="CodeChar"/>
-          <w:highlight w:val="yellow"/>
+          <w:highlight w:val="green"/>
         </w:rPr>
         <w:t>Price</w:t>
       </w:r>
       <w:r>
         <w:rPr>
-          <w:highlight w:val="yellow"/>
+          <w:highlight w:val="green"/>
         </w:rPr>
         <w:t xml:space="preserve"> – </w:t>
       </w:r>
       <w:r>
         <w:rPr>
-          <w:highlight w:val="yellow"/>
+          <w:highlight w:val="green"/>
         </w:rPr>
         <w:t xml:space="preserve">decimal value </w:t>
       </w:r>
       <w:r>
         <w:rPr>
-          <w:highlight w:val="yellow"/>
+          <w:highlight w:val="green"/>
         </w:rPr>
         <w:t>of the ticket (</w:t>
       </w:r>
       <w:r>
         <w:rPr>
           <w:b/>
-          <w:highlight w:val="yellow"/>
+          <w:highlight w:val="green"/>
         </w:rPr>
         <w:t>required, non-negative</w:t>
       </w:r>
       <w:r>
         <w:rPr>
-          <w:highlight w:val="yellow"/>
+          <w:highlight w:val="green"/>
         </w:rPr>
         <w:t>)</w:t>
       </w:r>
@@ -3172,20 +3176,20 @@
           <w:rStyle w:val="Strong"/>
           <w:b w:val="0"/>
           <w:bCs w:val="0"/>
-          <w:highlight w:val="yellow"/>
+          <w:highlight w:val="green"/>
         </w:rPr>
       </w:pPr>
       <w:r>
         <w:rPr>
           <w:rStyle w:val="CodeChar"/>
-          <w:highlight w:val="yellow"/>
+          <w:highlight w:val="green"/>
         </w:rPr>
         <w:t>SeatingPlace</w:t>
       </w:r>
       <w:r>
         <w:rPr>
           <w:rStyle w:val="Strong"/>
-          <w:highlight w:val="yellow"/>
+          <w:highlight w:val="green"/>
         </w:rPr>
         <w:t xml:space="preserve"> </w:t>
       </w:r>
@@ -3193,14 +3197,14 @@
         <w:rPr>
           <w:rStyle w:val="Strong"/>
           <w:b w:val="0"/>
-          <w:highlight w:val="yellow"/>
+          <w:highlight w:val="green"/>
         </w:rPr>
         <w:t>–</w:t>
       </w:r>
       <w:r>
         <w:rPr>
           <w:rStyle w:val="Strong"/>
-          <w:highlight w:val="yellow"/>
+          <w:highlight w:val="green"/>
         </w:rPr>
         <w:t xml:space="preserve"> </w:t>
       </w:r>
@@ -3208,14 +3212,14 @@
         <w:rPr>
           <w:rStyle w:val="Strong"/>
           <w:b w:val="0"/>
-          <w:highlight w:val="yellow"/>
+          <w:highlight w:val="green"/>
         </w:rPr>
         <w:t xml:space="preserve">text with </w:t>
       </w:r>
       <w:r>
         <w:rPr>
           <w:rStyle w:val="Strong"/>
-          <w:highlight w:val="yellow"/>
+          <w:highlight w:val="green"/>
         </w:rPr>
         <w:t>max length</w:t>
       </w:r>
@@ -3223,14 +3227,14 @@
         <w:rPr>
           <w:rStyle w:val="Strong"/>
           <w:b w:val="0"/>
-          <w:highlight w:val="yellow"/>
+          <w:highlight w:val="green"/>
         </w:rPr>
         <w:t xml:space="preserve"> of </w:t>
       </w:r>
       <w:r>
         <w:rPr>
           <w:rStyle w:val="Strong"/>
-          <w:highlight w:val="yellow"/>
+          <w:highlight w:val="green"/>
         </w:rPr>
         <w:t>8</w:t>
       </w:r>
@@ -3238,14 +3242,14 @@
         <w:rPr>
           <w:rStyle w:val="Strong"/>
           <w:b w:val="0"/>
-          <w:highlight w:val="yellow"/>
+          <w:highlight w:val="green"/>
         </w:rPr>
         <w:t xml:space="preserve"> which combines </w:t>
       </w:r>
       <w:r>
         <w:rPr>
           <w:rStyle w:val="Strong"/>
-          <w:highlight w:val="yellow"/>
+          <w:highlight w:val="green"/>
         </w:rPr>
         <w:t>seating class abbreviation</w:t>
       </w:r>
@@ -3253,14 +3257,14 @@
         <w:rPr>
           <w:rStyle w:val="Strong"/>
           <w:b w:val="0"/>
-          <w:highlight w:val="yellow"/>
+          <w:highlight w:val="green"/>
         </w:rPr>
         <w:t xml:space="preserve"> plus a positive integer (</w:t>
       </w:r>
       <w:r>
         <w:rPr>
           <w:rStyle w:val="Strong"/>
-          <w:highlight w:val="yellow"/>
+          <w:highlight w:val="green"/>
         </w:rPr>
         <w:t>required</w:t>
       </w:r>
@@ -3268,7 +3272,7 @@
         <w:rPr>
           <w:rStyle w:val="Strong"/>
           <w:b w:val="0"/>
-          <w:highlight w:val="yellow"/>
+          <w:highlight w:val="green"/>
         </w:rPr>
         <w:t>)</w:t>
       </w:r>
@@ -3285,6 +3289,188 @@
           <w:rFonts w:asciiTheme="minorHAnsi" w:hAnsiTheme="minorHAnsi"/>
           <w:b w:val="0"/>
           <w:noProof w:val="0"/>
+          <w:highlight w:val="green"/>
+        </w:rPr>
+      </w:pPr>
+      <w:r>
+        <w:rPr>
+          <w:rStyle w:val="CodeChar"/>
+          <w:highlight w:val="green"/>
+        </w:rPr>
+        <w:t>TripId</w:t>
+      </w:r>
+      <w:r>
+        <w:rPr>
+          <w:rStyle w:val="CodeChar"/>
+          <w:rFonts w:asciiTheme="minorHAnsi" w:hAnsiTheme="minorHAnsi"/>
+          <w:b w:val="0"/>
+          <w:noProof w:val="0"/>
+          <w:highlight w:val="green"/>
+        </w:rPr>
+        <w:t xml:space="preserve"> </w:t>
+      </w:r>
+      <w:r>
+        <w:rPr>
+          <w:highlight w:val="green"/>
+        </w:rPr>
+        <w:t xml:space="preserve">– integer </w:t>
+      </w:r>
+      <w:r>
+        <w:rPr>
+          <w:b/>
+          <w:highlight w:val="green"/>
+        </w:rPr>
+        <w:t>(required)</w:t>
+      </w:r>
+    </w:p>
+    <w:p>
+      <w:pPr>
+        <w:pStyle w:val="ListParagraph"/>
+        <w:numPr>
+          <w:ilvl w:val="0"/>
+          <w:numId w:val="16"/>
+        </w:numPr>
+        <w:rPr>
+          <w:highlight w:val="green"/>
+        </w:rPr>
+      </w:pPr>
+      <w:r>
+        <w:rPr>
+          <w:rStyle w:val="CodeChar"/>
+          <w:highlight w:val="green"/>
+        </w:rPr>
+        <w:t>Trip</w:t>
+      </w:r>
+      <w:r>
+        <w:rPr>
+          <w:highlight w:val="green"/>
+        </w:rPr>
+        <w:t xml:space="preserve"> – </w:t>
+      </w:r>
+      <w:r>
+        <w:rPr>
+          <w:highlight w:val="green"/>
+        </w:rPr>
+        <w:t>the trip for which the ticket is for</w:t>
+      </w:r>
+      <w:r>
+        <w:rPr>
+          <w:highlight w:val="green"/>
+        </w:rPr>
+        <w:t xml:space="preserve"> </w:t>
+      </w:r>
+      <w:r>
+        <w:rPr>
+          <w:highlight w:val="green"/>
+        </w:rPr>
+        <w:t>(</w:t>
+      </w:r>
+      <w:r>
+        <w:rPr>
+          <w:rStyle w:val="Strong"/>
+          <w:highlight w:val="green"/>
+        </w:rPr>
+        <w:t>required</w:t>
+      </w:r>
+      <w:r>
+        <w:rPr>
+          <w:highlight w:val="green"/>
+        </w:rPr>
+        <w:t>)</w:t>
+      </w:r>
+    </w:p>
+    <w:p>
+      <w:pPr>
+        <w:pStyle w:val="ListParagraph"/>
+        <w:numPr>
+          <w:ilvl w:val="0"/>
+          <w:numId w:val="16"/>
+        </w:numPr>
+        <w:rPr>
+          <w:rStyle w:val="Strong"/>
+          <w:b w:val="0"/>
+          <w:bCs w:val="0"/>
+          <w:highlight w:val="green"/>
+        </w:rPr>
+      </w:pPr>
+      <w:r>
+        <w:rPr>
+          <w:rStyle w:val="CodeChar"/>
+          <w:highlight w:val="green"/>
+        </w:rPr>
+        <w:t>Customer</w:t>
+      </w:r>
+      <w:r>
+        <w:rPr>
+          <w:rStyle w:val="CodeChar"/>
+          <w:highlight w:val="green"/>
+        </w:rPr>
+        <w:t>CardId</w:t>
+      </w:r>
+      <w:r>
+        <w:rPr>
+          <w:rStyle w:val="Strong"/>
+          <w:b w:val="0"/>
+          <w:bCs w:val="0"/>
+          <w:highlight w:val="green"/>
+        </w:rPr>
+        <w:t xml:space="preserve"> </w:t>
+      </w:r>
+      <w:r>
+        <w:rPr>
+          <w:rStyle w:val="CodeChar"/>
+          <w:b w:val="0"/>
+          <w:highlight w:val="green"/>
+        </w:rPr>
+        <w:t>–</w:t>
+      </w:r>
+      <w:r>
+        <w:rPr>
+          <w:rStyle w:val="Strong"/>
+          <w:b w:val="0"/>
+          <w:bCs w:val="0"/>
+          <w:highlight w:val="green"/>
+        </w:rPr>
+        <w:t xml:space="preserve"> </w:t>
+      </w:r>
+      <w:r>
+        <w:rPr>
+          <w:rStyle w:val="Strong"/>
+          <w:b w:val="0"/>
+          <w:bCs w:val="0"/>
+          <w:highlight w:val="green"/>
+        </w:rPr>
+        <w:t>integer (</w:t>
+      </w:r>
+      <w:r>
+        <w:rPr>
+          <w:rStyle w:val="Strong"/>
+          <w:bCs w:val="0"/>
+          <w:highlight w:val="green"/>
+        </w:rPr>
+        <w:t>optional</w:t>
+      </w:r>
+      <w:r>
+        <w:rPr>
+          <w:rStyle w:val="Strong"/>
+          <w:b w:val="0"/>
+          <w:bCs w:val="0"/>
+          <w:highlight w:val="green"/>
+        </w:rPr>
+        <w:t>)</w:t>
+      </w:r>
+    </w:p>
+    <w:p>
+      <w:pPr>
+        <w:pStyle w:val="ListParagraph"/>
+        <w:numPr>
+          <w:ilvl w:val="0"/>
+          <w:numId w:val="16"/>
+        </w:numPr>
+        <w:rPr>
+          <w:rStyle w:val="Strong"/>
+          <w:b w:val="0"/>
+          <w:bCs w:val="0"/>
           <w:highlight w:val="yellow"/>
         </w:rPr>
       </w:pPr>
@@ -3293,9 +3479,83 @@
           <w:rStyle w:val="CodeChar"/>
           <w:highlight w:val="yellow"/>
         </w:rPr>
-        <w:t>TripId</w:t>
-      </w:r>
-      <w:r>
+        <w:t>Customer</w:t>
+      </w:r>
+      <w:r>
+        <w:rPr>
+          <w:rStyle w:val="CodeChar"/>
+          <w:highlight w:val="yellow"/>
+        </w:rPr>
+        <w:t>Card</w:t>
+      </w:r>
+      <w:r>
+        <w:rPr>
+          <w:rStyle w:val="Strong"/>
+          <w:highlight w:val="yellow"/>
+        </w:rPr>
+        <w:t xml:space="preserve"> </w:t>
+      </w:r>
+      <w:r>
+        <w:rPr>
+          <w:rStyle w:val="Strong"/>
+          <w:b w:val="0"/>
+          <w:highlight w:val="yellow"/>
+        </w:rPr>
+        <w:t>–</w:t>
+      </w:r>
+      <w:r>
+        <w:rPr>
+          <w:rStyle w:val="Strong"/>
+          <w:highlight w:val="yellow"/>
+        </w:rPr>
+        <w:t xml:space="preserve"> </w:t>
+      </w:r>
+      <w:r>
+        <w:rPr>
+          <w:rStyle w:val="Strong"/>
+          <w:b w:val="0"/>
+          <w:highlight w:val="yellow"/>
+        </w:rPr>
+        <w:t xml:space="preserve">reference to the ticket’s </w:t>
+      </w:r>
+      <w:r>
+        <w:rPr>
+          <w:rStyle w:val="Strong"/>
+          <w:highlight w:val="yellow"/>
+        </w:rPr>
+        <w:t>buyer</w:t>
+      </w:r>
+    </w:p>
+    <w:p>
+      <w:pPr>
+        <w:pStyle w:val="Heading3"/>
+        <w:rPr>
+          <w:noProof/>
+          <w:highlight w:val="yellow"/>
+        </w:rPr>
+      </w:pPr>
+      <w:r>
+        <w:rPr>
+          <w:noProof/>
+          <w:highlight w:val="yellow"/>
+        </w:rPr>
+        <w:t>Customer</w:t>
+      </w:r>
+      <w:r>
+        <w:rPr>
+          <w:noProof/>
+          <w:highlight w:val="yellow"/>
+        </w:rPr>
+        <w:t>Card</w:t>
+      </w:r>
+    </w:p>
+    <w:p>
+      <w:pPr>
+        <w:pStyle w:val="ListParagraph"/>
+        <w:numPr>
+          <w:ilvl w:val="0"/>
+          <w:numId w:val="16"/>
+        </w:numPr>
         <w:rPr>
           <w:rStyle w:val="CodeChar"/>
           <w:rFonts w:asciiTheme="minorHAnsi" w:hAnsiTheme="minorHAnsi"/>
@@ -3303,20 +3563,36 @@
           <w:noProof w:val="0"/>
           <w:highlight w:val="yellow"/>
         </w:rPr>
+      </w:pPr>
+      <w:r>
+        <w:rPr>
+          <w:rStyle w:val="CodeChar"/>
+          <w:highlight w:val="yellow"/>
+        </w:rPr>
+        <w:t>Id</w:t>
+      </w:r>
+      <w:r>
+        <w:rPr>
+          <w:rStyle w:val="CodeChar"/>
+          <w:rFonts w:asciiTheme="minorHAnsi" w:hAnsiTheme="minorHAnsi"/>
+          <w:b w:val="0"/>
+          <w:noProof w:val="0"/>
+          <w:highlight w:val="yellow"/>
+        </w:rPr>
         <w:t xml:space="preserve"> </w:t>
       </w:r>
       <w:r>
         <w:rPr>
           <w:highlight w:val="yellow"/>
         </w:rPr>
-        <w:t xml:space="preserve">– integer </w:t>
+        <w:t xml:space="preserve">– integer, </w:t>
       </w:r>
       <w:r>
         <w:rPr>
           <w:b/>
           <w:highlight w:val="yellow"/>
         </w:rPr>
-        <w:t>(required)</w:t>
+        <w:t>Primary Key</w:t>
       </w:r>
     </w:p>
     <w:p>
@@ -3327,50 +3603,60 @@
           <w:numId w:val="16"/>
         </w:numPr>
         <w:rPr>
-          <w:highlight w:val="yellow"/>
-        </w:rPr>
-      </w:pPr>
+          <w:highlight w:val="green"/>
+        </w:rPr>
+      </w:pPr>
+      <w:bookmarkStart w:id="9" w:name="OLE_LINK82"/>
+      <w:bookmarkStart w:id="10" w:name="OLE_LINK83"/>
       <w:r>
         <w:rPr>
           <w:rStyle w:val="CodeChar"/>
-          <w:highlight w:val="yellow"/>
-        </w:rPr>
-        <w:t>Trip</w:t>
-      </w:r>
-      <w:r>
-        <w:rPr>
-          <w:highlight w:val="yellow"/>
-        </w:rPr>
-        <w:t xml:space="preserve"> – </w:t>
-      </w:r>
-      <w:r>
-        <w:rPr>
-          <w:highlight w:val="yellow"/>
-        </w:rPr>
-        <w:t>the trip for which the ticket is for</w:t>
-      </w:r>
-      <w:r>
-        <w:rPr>
-          <w:highlight w:val="yellow"/>
+          <w:highlight w:val="green"/>
+        </w:rPr>
+        <w:t>Name</w:t>
+      </w:r>
+      <w:r>
+        <w:rPr>
+          <w:highlight w:val="green"/>
+        </w:rPr>
+        <w:t xml:space="preserve"> – text with </w:t>
+      </w:r>
+      <w:r>
+        <w:rPr>
+          <w:b/>
+          <w:highlight w:val="green"/>
+        </w:rPr>
+        <w:t>max length</w:t>
+      </w:r>
+      <w:r>
+        <w:rPr>
+          <w:highlight w:val="green"/>
         </w:rPr>
         <w:t xml:space="preserve"> </w:t>
       </w:r>
       <w:r>
         <w:rPr>
-          <w:highlight w:val="yellow"/>
-        </w:rPr>
-        <w:t>(</w:t>
+          <w:b/>
+          <w:highlight w:val="green"/>
+        </w:rPr>
+        <w:t>128</w:t>
+      </w:r>
+      <w:r>
+        <w:rPr>
+          <w:highlight w:val="green"/>
+        </w:rPr>
+        <w:t xml:space="preserve"> (</w:t>
       </w:r>
       <w:r>
         <w:rPr>
           <w:rStyle w:val="Strong"/>
-          <w:highlight w:val="yellow"/>
+          <w:highlight w:val="green"/>
         </w:rPr>
         <w:t>required</w:t>
       </w:r>
       <w:r>
         <w:rPr>
-          <w:highlight w:val="yellow"/>
+          <w:highlight w:val="green"/>
         </w:rPr>
         <w:t>)</w:t>
       </w:r>
@@ -3383,77 +3669,48 @@
           <w:numId w:val="16"/>
         </w:numPr>
         <w:rPr>
+          <w:highlight w:val="green"/>
+        </w:rPr>
+      </w:pPr>
+      <w:r>
+        <w:rPr>
+          <w:rStyle w:val="CodeChar"/>
+          <w:highlight w:val="green"/>
+        </w:rPr>
+        <w:t>Age</w:t>
+      </w:r>
+      <w:r>
+        <w:rPr>
           <w:rStyle w:val="Strong"/>
-          <w:b w:val="0"/>
-          <w:bCs w:val="0"/>
-          <w:highlight w:val="yellow"/>
-        </w:rPr>
-      </w:pPr>
-      <w:r>
-        <w:rPr>
-          <w:rStyle w:val="CodeChar"/>
-          <w:highlight w:val="yellow"/>
-        </w:rPr>
-        <w:t>Customer</w:t>
-      </w:r>
-      <w:r>
-        <w:rPr>
-          <w:rStyle w:val="CodeChar"/>
-          <w:highlight w:val="yellow"/>
-        </w:rPr>
-        <w:t>CardId</w:t>
-      </w:r>
-      <w:r>
-        <w:rPr>
-          <w:rStyle w:val="Strong"/>
-          <w:b w:val="0"/>
-          <w:bCs w:val="0"/>
-          <w:highlight w:val="yellow"/>
+          <w:highlight w:val="green"/>
         </w:rPr>
         <w:t xml:space="preserve"> </w:t>
       </w:r>
       <w:r>
         <w:rPr>
-          <w:rStyle w:val="CodeChar"/>
-          <w:b w:val="0"/>
-          <w:highlight w:val="yellow"/>
-        </w:rPr>
-        <w:t>–</w:t>
-      </w:r>
-      <w:r>
-        <w:rPr>
-          <w:rStyle w:val="Strong"/>
-          <w:b w:val="0"/>
-          <w:bCs w:val="0"/>
-          <w:highlight w:val="yellow"/>
+          <w:highlight w:val="green"/>
+        </w:rPr>
+        <w:t xml:space="preserve">– integer </w:t>
+      </w:r>
+      <w:r>
+        <w:rPr>
+          <w:b/>
+          <w:highlight w:val="green"/>
+        </w:rPr>
+        <w:t>between</w:t>
+      </w:r>
+      <w:r>
+        <w:rPr>
+          <w:highlight w:val="green"/>
         </w:rPr>
         <w:t xml:space="preserve"> </w:t>
       </w:r>
       <w:r>
         <w:rPr>
-          <w:rStyle w:val="Strong"/>
-          <w:b w:val="0"/>
-          <w:bCs w:val="0"/>
-          <w:highlight w:val="yellow"/>
-        </w:rPr>
-        <w:t>integer (</w:t>
-      </w:r>
-      <w:r>
-        <w:rPr>
-          <w:rStyle w:val="Strong"/>
-          <w:bCs w:val="0"/>
-          <w:highlight w:val="yellow"/>
-        </w:rPr>
-        <w:t>optional</w:t>
-      </w:r>
-      <w:r>
-        <w:rPr>
-          <w:rStyle w:val="Strong"/>
-          <w:b w:val="0"/>
-          <w:bCs w:val="0"/>
-          <w:highlight w:val="yellow"/>
-        </w:rPr>
-        <w:t>)</w:t>
+          <w:b/>
+          <w:highlight w:val="green"/>
+        </w:rPr>
+        <w:t>0 and 120</w:t>
       </w:r>
     </w:p>
     <w:p>
@@ -3464,87 +3721,189 @@
           <w:numId w:val="16"/>
         </w:numPr>
         <w:rPr>
+          <w:highlight w:val="green"/>
+        </w:rPr>
+      </w:pPr>
+      <w:r>
+        <w:rPr>
+          <w:rStyle w:val="CodeChar"/>
+          <w:highlight w:val="green"/>
+        </w:rPr>
+        <w:t>Type</w:t>
+      </w:r>
+      <w:r>
+        <w:rPr>
           <w:rStyle w:val="Strong"/>
-          <w:b w:val="0"/>
-          <w:bCs w:val="0"/>
-          <w:highlight w:val="yellow"/>
-        </w:rPr>
-      </w:pPr>
+          <w:highlight w:val="green"/>
+        </w:rPr>
+        <w:t xml:space="preserve"> </w:t>
+      </w:r>
+      <w:r>
+        <w:rPr>
+          <w:highlight w:val="green"/>
+        </w:rPr>
+        <w:t xml:space="preserve">– </w:t>
+      </w:r>
       <w:r>
         <w:rPr>
           <w:rStyle w:val="CodeChar"/>
-          <w:highlight w:val="yellow"/>
-        </w:rPr>
-        <w:t>Customer</w:t>
-      </w:r>
-      <w:r>
-        <w:rPr>
-          <w:rStyle w:val="CodeChar"/>
-          <w:highlight w:val="yellow"/>
-        </w:rPr>
-        <w:t>Card</w:t>
-      </w:r>
-      <w:r>
-        <w:rPr>
-          <w:rStyle w:val="Strong"/>
-          <w:highlight w:val="yellow"/>
+          <w:highlight w:val="green"/>
+        </w:rPr>
+        <w:t>CardType</w:t>
+      </w:r>
+      <w:r>
+        <w:rPr>
+          <w:highlight w:val="green"/>
+        </w:rPr>
+        <w:t xml:space="preserve"> enumeration with </w:t>
+      </w:r>
+      <w:r>
+        <w:rPr>
+          <w:highlight w:val="green"/>
+        </w:rPr>
+        <w:t xml:space="preserve">values: </w:t>
+      </w:r>
+      <w:r>
+        <w:rPr>
+          <w:highlight w:val="green"/>
+        </w:rPr>
+        <w:t>"</w:t>
+      </w:r>
+      <w:bookmarkStart w:id="11" w:name="OLE_LINK90"/>
+      <w:bookmarkStart w:id="12" w:name="OLE_LINK91"/>
+      <w:r>
+        <w:rPr>
+          <w:b/>
+          <w:highlight w:val="green"/>
+        </w:rPr>
+        <w:t>Normal</w:t>
+      </w:r>
+      <w:bookmarkEnd w:id="11"/>
+      <w:bookmarkEnd w:id="12"/>
+      <w:r>
+        <w:rPr>
+          <w:highlight w:val="green"/>
+        </w:rPr>
+        <w:t xml:space="preserve">", </w:t>
+      </w:r>
+      <w:r>
+        <w:rPr>
+          <w:highlight w:val="green"/>
+        </w:rPr>
+        <w:t>"</w:t>
+      </w:r>
+      <w:bookmarkStart w:id="13" w:name="OLE_LINK92"/>
+      <w:r>
+        <w:rPr>
+          <w:b/>
+          <w:highlight w:val="green"/>
+        </w:rPr>
+        <w:t>Pupil</w:t>
+      </w:r>
+      <w:bookmarkEnd w:id="13"/>
+      <w:r>
+        <w:rPr>
+          <w:highlight w:val="green"/>
+        </w:rPr>
+        <w:t>", "</w:t>
+      </w:r>
+      <w:bookmarkStart w:id="14" w:name="OLE_LINK93"/>
+      <w:bookmarkStart w:id="15" w:name="OLE_LINK94"/>
+      <w:r>
+        <w:rPr>
+          <w:b/>
+          <w:highlight w:val="green"/>
+        </w:rPr>
+        <w:t>Student</w:t>
+      </w:r>
+      <w:bookmarkEnd w:id="14"/>
+      <w:bookmarkEnd w:id="15"/>
+      <w:r>
+        <w:rPr>
+          <w:highlight w:val="green"/>
+        </w:rPr>
+        <w:t>", "</w:t>
+      </w:r>
+      <w:bookmarkStart w:id="16" w:name="OLE_LINK69"/>
+      <w:bookmarkStart w:id="17" w:name="OLE_LINK70"/>
+      <w:bookmarkStart w:id="18" w:name="OLE_LINK95"/>
+      <w:r>
+        <w:rPr>
+          <w:b/>
+          <w:highlight w:val="green"/>
+        </w:rPr>
+        <w:t>Elder</w:t>
+      </w:r>
+      <w:bookmarkEnd w:id="16"/>
+      <w:bookmarkEnd w:id="17"/>
+      <w:bookmarkEnd w:id="18"/>
+      <w:r>
+        <w:rPr>
+          <w:highlight w:val="green"/>
+        </w:rPr>
+        <w:t>"</w:t>
+      </w:r>
+      <w:r>
+        <w:rPr>
+          <w:highlight w:val="green"/>
+        </w:rPr>
+        <w:t>,</w:t>
+      </w:r>
+      <w:r>
+        <w:rPr>
+          <w:highlight w:val="green"/>
         </w:rPr>
         <w:t xml:space="preserve"> </w:t>
       </w:r>
       <w:r>
         <w:rPr>
-          <w:rStyle w:val="Strong"/>
-          <w:b w:val="0"/>
-          <w:highlight w:val="yellow"/>
-        </w:rPr>
-        <w:t>–</w:t>
-      </w:r>
-      <w:r>
-        <w:rPr>
-          <w:rStyle w:val="Strong"/>
-          <w:highlight w:val="yellow"/>
-        </w:rPr>
-        <w:t xml:space="preserve"> </w:t>
-      </w:r>
-      <w:r>
-        <w:rPr>
-          <w:rStyle w:val="Strong"/>
-          <w:b w:val="0"/>
-          <w:highlight w:val="yellow"/>
-        </w:rPr>
-        <w:t xml:space="preserve">reference to the ticket’s </w:t>
-      </w:r>
-      <w:r>
-        <w:rPr>
-          <w:rStyle w:val="Strong"/>
-          <w:highlight w:val="yellow"/>
-        </w:rPr>
-        <w:t>buyer</w:t>
+          <w:highlight w:val="green"/>
+        </w:rPr>
+        <w:t>"</w:t>
+      </w:r>
+      <w:bookmarkStart w:id="19" w:name="OLE_LINK66"/>
+      <w:bookmarkStart w:id="20" w:name="OLE_LINK67"/>
+      <w:bookmarkStart w:id="21" w:name="OLE_LINK68"/>
+      <w:bookmarkStart w:id="22" w:name="OLE_LINK96"/>
+      <w:r>
+        <w:rPr>
+          <w:b/>
+          <w:highlight w:val="green"/>
+        </w:rPr>
+        <w:t>Debilitated</w:t>
+      </w:r>
+      <w:bookmarkEnd w:id="19"/>
+      <w:bookmarkEnd w:id="20"/>
+      <w:bookmarkEnd w:id="21"/>
+      <w:bookmarkEnd w:id="22"/>
+      <w:r>
+        <w:rPr>
+          <w:highlight w:val="green"/>
+        </w:rPr>
+        <w:t>"</w:t>
+      </w:r>
+      <w:r>
+        <w:rPr>
+          <w:highlight w:val="green"/>
+        </w:rPr>
+        <w:t xml:space="preserve"> (default: </w:t>
+      </w:r>
+      <w:r>
+        <w:rPr>
+          <w:b/>
+          <w:highlight w:val="green"/>
+        </w:rPr>
+        <w:t>Normal</w:t>
+      </w:r>
+      <w:r>
+        <w:rPr>
+          <w:highlight w:val="green"/>
+        </w:rPr>
+        <w:t>)</w:t>
       </w:r>
     </w:p>
-    <w:p>
-      <w:pPr>
-        <w:pStyle w:val="Heading3"/>
-        <w:rPr>
-          <w:noProof/>
-          <w:highlight w:val="yellow"/>
-        </w:rPr>
-      </w:pPr>
-      <w:r>
-        <w:rPr>
-          <w:noProof/>
-          <w:highlight w:val="yellow"/>
-        </w:rPr>
-        <w:t>Customer</w:t>
-      </w:r>
-      <w:r>
-        <w:rPr>
-          <w:noProof/>
-          <w:highlight w:val="yellow"/>
-        </w:rPr>
-        <w:t>Card</w:t>
-      </w:r>
-    </w:p>
+    <w:bookmarkEnd w:id="9"/>
+    <w:bookmarkEnd w:id="10"/>
     <w:p>
       <w:pPr>
         <w:pStyle w:val="ListParagraph"/>
@@ -3553,357 +3912,6 @@
           <w:numId w:val="16"/>
         </w:numPr>
         <w:rPr>
-          <w:rStyle w:val="CodeChar"/>
-          <w:rFonts w:asciiTheme="minorHAnsi" w:hAnsiTheme="minorHAnsi"/>
-          <w:b w:val="0"/>
-          <w:noProof w:val="0"/>
-          <w:highlight w:val="yellow"/>
-        </w:rPr>
-      </w:pPr>
-      <w:r>
-        <w:rPr>
-          <w:rStyle w:val="CodeChar"/>
-          <w:highlight w:val="yellow"/>
-        </w:rPr>
-        <w:t>Id</w:t>
-      </w:r>
-      <w:r>
-        <w:rPr>
-          <w:rStyle w:val="CodeChar"/>
-          <w:rFonts w:asciiTheme="minorHAnsi" w:hAnsiTheme="minorHAnsi"/>
-          <w:b w:val="0"/>
-          <w:noProof w:val="0"/>
-          <w:highlight w:val="yellow"/>
-        </w:rPr>
-        <w:t xml:space="preserve"> </w:t>
-      </w:r>
-      <w:r>
-        <w:rPr>
-          <w:highlight w:val="yellow"/>
-        </w:rPr>
-        <w:t xml:space="preserve">– integer, </w:t>
-      </w:r>
-      <w:r>
-        <w:rPr>
-          <w:b/>
-          <w:highlight w:val="yellow"/>
-        </w:rPr>
-        <w:t>Primary Key</w:t>
-      </w:r>
-    </w:p>
-    <w:p>
-      <w:pPr>
-        <w:pStyle w:val="ListParagraph"/>
-        <w:numPr>
-          <w:ilvl w:val="0"/>
-          <w:numId w:val="16"/>
-        </w:numPr>
-        <w:rPr>
-          <w:highlight w:val="yellow"/>
-        </w:rPr>
-      </w:pPr>
-      <w:r>
-        <w:rPr>
-          <w:rStyle w:val="CodeChar"/>
-          <w:highlight w:val="yellow"/>
-        </w:rPr>
-        <w:t>Name</w:t>
-      </w:r>
-      <w:r>
-        <w:rPr>
-          <w:highlight w:val="yellow"/>
-        </w:rPr>
-        <w:t xml:space="preserve"> – text with </w:t>
-      </w:r>
-      <w:r>
-        <w:rPr>
-          <w:b/>
-          <w:highlight w:val="yellow"/>
-        </w:rPr>
-        <w:t>max length</w:t>
-      </w:r>
-      <w:r>
-        <w:rPr>
-          <w:highlight w:val="yellow"/>
-        </w:rPr>
-        <w:t xml:space="preserve"> </w:t>
-      </w:r>
-      <w:r>
-        <w:rPr>
-          <w:b/>
-          <w:highlight w:val="yellow"/>
-        </w:rPr>
-        <w:t>128</w:t>
-      </w:r>
-      <w:r>
-        <w:rPr>
-          <w:highlight w:val="yellow"/>
-        </w:rPr>
-        <w:t xml:space="preserve"> (</w:t>
-      </w:r>
-      <w:r>
-        <w:rPr>
-          <w:rStyle w:val="Strong"/>
-          <w:highlight w:val="yellow"/>
-        </w:rPr>
-        <w:t>required</w:t>
-      </w:r>
-      <w:r>
-        <w:rPr>
-          <w:highlight w:val="yellow"/>
-        </w:rPr>
-        <w:t>)</w:t>
-      </w:r>
-    </w:p>
-    <w:p>
-      <w:pPr>
-        <w:pStyle w:val="ListParagraph"/>
-        <w:numPr>
-          <w:ilvl w:val="0"/>
-          <w:numId w:val="16"/>
-        </w:numPr>
-        <w:rPr>
-          <w:highlight w:val="yellow"/>
-        </w:rPr>
-      </w:pPr>
-      <w:r>
-        <w:rPr>
-          <w:rStyle w:val="CodeChar"/>
-          <w:highlight w:val="yellow"/>
-        </w:rPr>
-        <w:t>Age</w:t>
-      </w:r>
-      <w:r>
-        <w:rPr>
-          <w:rStyle w:val="Strong"/>
-          <w:highlight w:val="yellow"/>
-        </w:rPr>
-        <w:t xml:space="preserve"> </w:t>
-      </w:r>
-      <w:r>
-        <w:rPr>
-          <w:highlight w:val="yellow"/>
-        </w:rPr>
-        <w:t xml:space="preserve">– integer </w:t>
-      </w:r>
-      <w:r>
-        <w:rPr>
-          <w:b/>
-          <w:highlight w:val="yellow"/>
-        </w:rPr>
-        <w:t>between</w:t>
-      </w:r>
-      <w:r>
-        <w:rPr>
-          <w:highlight w:val="yellow"/>
-        </w:rPr>
-        <w:t xml:space="preserve"> </w:t>
-      </w:r>
-      <w:r>
-        <w:rPr>
-          <w:b/>
-          <w:highlight w:val="yellow"/>
-        </w:rPr>
-        <w:t>0 and 120</w:t>
-      </w:r>
-    </w:p>
-    <w:p>
-      <w:pPr>
-        <w:pStyle w:val="ListParagraph"/>
-        <w:numPr>
-          <w:ilvl w:val="0"/>
-          <w:numId w:val="16"/>
-        </w:numPr>
-        <w:rPr>
-          <w:highlight w:val="yellow"/>
-        </w:rPr>
-      </w:pPr>
-      <w:r>
-        <w:rPr>
-          <w:rStyle w:val="CodeChar"/>
-          <w:highlight w:val="yellow"/>
-        </w:rPr>
-        <w:t>Type</w:t>
-      </w:r>
-      <w:r>
-        <w:rPr>
-          <w:rStyle w:val="Strong"/>
-          <w:highlight w:val="yellow"/>
-        </w:rPr>
-        <w:t xml:space="preserve"> </w:t>
-      </w:r>
-      <w:r>
-        <w:rPr>
-          <w:highlight w:val="yellow"/>
-        </w:rPr>
-        <w:t xml:space="preserve">– </w:t>
-      </w:r>
-      <w:r>
-        <w:rPr>
-          <w:rStyle w:val="CodeChar"/>
-          <w:highlight w:val="yellow"/>
-        </w:rPr>
-        <w:t>CardType</w:t>
-      </w:r>
-      <w:r>
-        <w:rPr>
-          <w:highlight w:val="yellow"/>
-        </w:rPr>
-        <w:t xml:space="preserve"> enumeration with </w:t>
-      </w:r>
-      <w:r>
-        <w:rPr>
-          <w:highlight w:val="yellow"/>
-        </w:rPr>
-        <w:t xml:space="preserve">values: </w:t>
-      </w:r>
-      <w:r>
-        <w:rPr>
-          <w:highlight w:val="yellow"/>
-        </w:rPr>
-        <w:t>"</w:t>
-      </w:r>
-      <w:bookmarkStart w:id="7" w:name="OLE_LINK90"/>
-      <w:bookmarkStart w:id="8" w:name="OLE_LINK91"/>
-      <w:r>
-        <w:rPr>
-          <w:b/>
-          <w:highlight w:val="yellow"/>
-        </w:rPr>
-        <w:t>Normal</w:t>
-      </w:r>
-      <w:bookmarkEnd w:id="7"/>
-      <w:bookmarkEnd w:id="8"/>
-      <w:r>
-        <w:rPr>
-          <w:highlight w:val="yellow"/>
-        </w:rPr>
-        <w:t xml:space="preserve">", </w:t>
-      </w:r>
-      <w:r>
-        <w:rPr>
-          <w:highlight w:val="yellow"/>
-        </w:rPr>
-        <w:t>"</w:t>
-      </w:r>
-      <w:bookmarkStart w:id="9" w:name="OLE_LINK92"/>
-      <w:r>
-        <w:rPr>
-          <w:b/>
-          <w:highlight w:val="yellow"/>
-        </w:rPr>
-        <w:t>Pupil</w:t>
-      </w:r>
-      <w:bookmarkEnd w:id="9"/>
-      <w:r>
-        <w:rPr>
-          <w:highlight w:val="yellow"/>
-        </w:rPr>
-        <w:t>", "</w:t>
-      </w:r>
-      <w:bookmarkStart w:id="10" w:name="OLE_LINK93"/>
-      <w:bookmarkStart w:id="11" w:name="OLE_LINK94"/>
-      <w:r>
-        <w:rPr>
-          <w:b/>
-          <w:highlight w:val="yellow"/>
-        </w:rPr>
-        <w:t>Student</w:t>
-      </w:r>
-      <w:bookmarkEnd w:id="10"/>
-      <w:bookmarkEnd w:id="11"/>
-      <w:r>
-        <w:rPr>
-          <w:highlight w:val="yellow"/>
-        </w:rPr>
-        <w:t>", "</w:t>
-      </w:r>
-      <w:bookmarkStart w:id="12" w:name="OLE_LINK69"/>
-      <w:bookmarkStart w:id="13" w:name="OLE_LINK70"/>
-      <w:bookmarkStart w:id="14" w:name="OLE_LINK95"/>
-      <w:r>
-        <w:rPr>
-          <w:b/>
-          <w:highlight w:val="yellow"/>
-        </w:rPr>
-        <w:t>Elder</w:t>
-      </w:r>
-      <w:bookmarkEnd w:id="12"/>
-      <w:bookmarkEnd w:id="13"/>
-      <w:bookmarkEnd w:id="14"/>
-      <w:r>
-        <w:rPr>
-          <w:highlight w:val="yellow"/>
-        </w:rPr>
-        <w:t>"</w:t>
-      </w:r>
-      <w:r>
-        <w:rPr>
-          <w:highlight w:val="yellow"/>
-        </w:rPr>
-        <w:t>,</w:t>
-      </w:r>
-      <w:r>
-        <w:rPr>
-          <w:highlight w:val="yellow"/>
-        </w:rPr>
-        <w:t xml:space="preserve"> </w:t>
-      </w:r>
-      <w:r>
-        <w:rPr>
-          <w:highlight w:val="yellow"/>
-        </w:rPr>
-        <w:t>"</w:t>
-      </w:r>
-      <w:bookmarkStart w:id="15" w:name="OLE_LINK66"/>
-      <w:bookmarkStart w:id="16" w:name="OLE_LINK67"/>
-      <w:bookmarkStart w:id="17" w:name="OLE_LINK68"/>
-      <w:bookmarkStart w:id="18" w:name="OLE_LINK96"/>
-      <w:r>
-        <w:rPr>
-          <w:b/>
-          <w:highlight w:val="yellow"/>
-        </w:rPr>
-        <w:t>Debilitated</w:t>
-      </w:r>
-      <w:bookmarkEnd w:id="15"/>
-      <w:bookmarkEnd w:id="16"/>
-      <w:bookmarkEnd w:id="17"/>
-      <w:bookmarkEnd w:id="18"/>
-      <w:r>
-        <w:rPr>
-          <w:highlight w:val="yellow"/>
-        </w:rPr>
-        <w:t>"</w:t>
-      </w:r>
-      <w:r>
-        <w:rPr>
-          <w:highlight w:val="yellow"/>
-        </w:rPr>
-        <w:t xml:space="preserve"> (default: </w:t>
-      </w:r>
-      <w:r>
-        <w:rPr>
-          <w:b/>
-          <w:highlight w:val="yellow"/>
-        </w:rPr>
-        <w:t>Normal</w:t>
-      </w:r>
-      <w:r>
-        <w:rPr>
-          <w:highlight w:val="yellow"/>
-        </w:rPr>
-        <w:t>)</w:t>
-      </w:r>
-    </w:p>
-    <w:p>
-      <w:pPr>
-        <w:pStyle w:val="ListParagraph"/>
-        <w:numPr>
-          <w:ilvl w:val="0"/>
-          <w:numId w:val="16"/>
-        </w:numPr>
-        <w:rPr>
           <w:rFonts w:ascii="Consolas" w:hAnsi="Consolas"/>
           <w:b/>
           <w:noProof/>
@@ -3965,8 +3973,8 @@
       <w:pPr>
         <w:pStyle w:val="Heading2"/>
       </w:pPr>
-      <w:bookmarkStart w:id="19" w:name="_Problem_2._Data"/>
-      <w:bookmarkEnd w:id="19"/>
+      <w:bookmarkStart w:id="23" w:name="_Problem_2._Data"/>
+      <w:bookmarkEnd w:id="23"/>
       <w:proofErr w:type="gramStart"/>
       <w:r>
         <w:t>P</w:t>
@@ -4154,8 +4162,8 @@
             <w:pPr>
               <w:spacing w:before="0" w:after="0"/>
             </w:pPr>
-            <w:bookmarkStart w:id="20" w:name="OLE_LINK14"/>
-            <w:bookmarkStart w:id="21" w:name="_Hlk479869809"/>
+            <w:bookmarkStart w:id="24" w:name="OLE_LINK14"/>
+            <w:bookmarkStart w:id="25" w:name="_Hlk479869809"/>
             <w:r>
               <w:rPr>
                 <w:rFonts w:ascii="Consolas" w:hAnsi="Consolas"/>
@@ -4163,12 +4171,12 @@
               </w:rPr>
               <w:t>Invalid data format.</w:t>
             </w:r>
-            <w:bookmarkEnd w:id="20"/>
+            <w:bookmarkEnd w:id="24"/>
           </w:p>
         </w:tc>
       </w:tr>
     </w:tbl>
-    <w:bookmarkEnd w:id="21"/>
+    <w:bookmarkEnd w:id="25"/>
     <w:p>
       <w:pPr>
         <w:pStyle w:val="Heading3"/>
@@ -4185,9 +4193,15 @@
         <w:pStyle w:val="Heading4"/>
       </w:pPr>
       <w:r>
+        <w:rPr>
+          <w:highlight w:val="green"/>
+        </w:rPr>
         <w:t xml:space="preserve">Import </w:t>
       </w:r>
       <w:r>
+        <w:rPr>
+          <w:highlight w:val="green"/>
+        </w:rPr>
         <w:t>Stations</w:t>
       </w:r>
     </w:p>
@@ -4195,8 +4209,8 @@
       <w:r>
         <w:t xml:space="preserve">Using the file </w:t>
       </w:r>
-      <w:bookmarkStart w:id="22" w:name="OLE_LINK97"/>
-      <w:bookmarkStart w:id="23" w:name="OLE_LINK98"/>
+      <w:bookmarkStart w:id="26" w:name="OLE_LINK97"/>
+      <w:bookmarkStart w:id="27" w:name="OLE_LINK98"/>
       <w:r>
         <w:rPr>
           <w:rStyle w:val="Strong"/>
@@ -4204,8 +4218,8 @@
         </w:rPr>
         <w:t>stations</w:t>
       </w:r>
-      <w:bookmarkEnd w:id="22"/>
-      <w:bookmarkEnd w:id="23"/>
+      <w:bookmarkEnd w:id="26"/>
+      <w:bookmarkEnd w:id="27"/>
       <w:r>
         <w:rPr>
           <w:rStyle w:val="Strong"/>
@@ -4235,19 +4249,37 @@
         </w:numPr>
       </w:pPr>
       <w:r>
+        <w:rPr>
+          <w:highlight w:val="yellow"/>
+        </w:rPr>
         <w:t xml:space="preserve">If the town </w:t>
       </w:r>
       <w:r>
+        <w:rPr>
+          <w:highlight w:val="yellow"/>
+        </w:rPr>
         <w:t xml:space="preserve">name </w:t>
       </w:r>
       <w:r>
+        <w:rPr>
+          <w:highlight w:val="yellow"/>
+        </w:rPr>
         <w:t>is not given</w:t>
       </w:r>
       <w:r>
+        <w:rPr>
+          <w:highlight w:val="yellow"/>
+        </w:rPr>
         <w:t>,</w:t>
       </w:r>
       <w:r>
-        <w:t xml:space="preserve"> insert it with the same value as the station name.</w:t>
+        <w:rPr>
+          <w:highlight w:val="yellow"/>
+        </w:rPr>
+        <w:t xml:space="preserve"> insert it with the same value as the station name</w:t>
+      </w:r>
+      <w:r>
+        <w:t>.</w:t>
       </w:r>
     </w:p>
     <w:p>
@@ -4257,55 +4289,83 @@
           <w:ilvl w:val="0"/>
           <w:numId w:val="16"/>
         </w:numPr>
-      </w:pPr>
-      <w:bookmarkStart w:id="24" w:name="OLE_LINK99"/>
-      <w:r>
+        <w:rPr>
+          <w:highlight w:val="yellow"/>
+        </w:rPr>
+      </w:pPr>
+      <w:bookmarkStart w:id="28" w:name="OLE_LINK99"/>
+      <w:r>
+        <w:rPr>
+          <w:highlight w:val="yellow"/>
+        </w:rPr>
         <w:t xml:space="preserve">If any other validation error occurs </w:t>
       </w:r>
       <w:r>
+        <w:rPr>
+          <w:highlight w:val="yellow"/>
+        </w:rPr>
         <w:t xml:space="preserve">(such as </w:t>
       </w:r>
       <w:r>
         <w:rPr>
           <w:b/>
+          <w:highlight w:val="yellow"/>
         </w:rPr>
         <w:t>long</w:t>
       </w:r>
       <w:r>
+        <w:rPr>
+          <w:highlight w:val="yellow"/>
+        </w:rPr>
         <w:t xml:space="preserve"> </w:t>
       </w:r>
       <w:r>
         <w:rPr>
           <w:b/>
+          <w:highlight w:val="yellow"/>
         </w:rPr>
         <w:t>station</w:t>
       </w:r>
       <w:r>
+        <w:rPr>
+          <w:highlight w:val="yellow"/>
+        </w:rPr>
         <w:t xml:space="preserve"> </w:t>
       </w:r>
       <w:r>
         <w:rPr>
           <w:b/>
+          <w:highlight w:val="yellow"/>
         </w:rPr>
         <w:t>or</w:t>
       </w:r>
       <w:r>
+        <w:rPr>
+          <w:highlight w:val="yellow"/>
+        </w:rPr>
         <w:t xml:space="preserve"> </w:t>
       </w:r>
       <w:r>
         <w:rPr>
           <w:b/>
+          <w:highlight w:val="yellow"/>
         </w:rPr>
         <w:t>town name</w:t>
       </w:r>
       <w:r>
+        <w:rPr>
+          <w:highlight w:val="yellow"/>
+        </w:rPr>
         <w:t xml:space="preserve">) </w:t>
       </w:r>
       <w:r>
+        <w:rPr>
+          <w:highlight w:val="yellow"/>
+        </w:rPr>
         <w:t>proceed as described above.</w:t>
       </w:r>
     </w:p>
-    <w:bookmarkEnd w:id="24"/>
+    <w:bookmarkEnd w:id="28"/>
     <w:p>
       <w:pPr>
         <w:pStyle w:val="Heading5"/>
@@ -4523,7 +4583,7 @@
                 <w:bCs/>
               </w:rPr>
             </w:pPr>
-            <w:bookmarkStart w:id="25" w:name="OLE_LINK11"/>
+            <w:bookmarkStart w:id="29" w:name="OLE_LINK11"/>
             <w:r>
               <w:rPr>
                 <w:rFonts w:ascii="Consolas" w:hAnsi="Consolas"/>
@@ -4545,8 +4605,8 @@
               </w:rPr>
               <w:t xml:space="preserve"> </w:t>
             </w:r>
-            <w:bookmarkStart w:id="26" w:name="OLE_LINK25"/>
-            <w:bookmarkStart w:id="27" w:name="OLE_LINK26"/>
+            <w:bookmarkStart w:id="30" w:name="OLE_LINK25"/>
+            <w:bookmarkStart w:id="31" w:name="OLE_LINK26"/>
             <w:r>
               <w:rPr>
                 <w:rFonts w:ascii="Consolas" w:hAnsi="Consolas"/>
@@ -4554,10 +4614,10 @@
               </w:rPr>
               <w:t>successfully imported.</w:t>
             </w:r>
-            <w:bookmarkEnd w:id="26"/>
-            <w:bookmarkEnd w:id="27"/>
-          </w:p>
-          <w:bookmarkEnd w:id="25"/>
+            <w:bookmarkEnd w:id="30"/>
+            <w:bookmarkEnd w:id="31"/>
+          </w:p>
+          <w:bookmarkEnd w:id="29"/>
           <w:p>
             <w:pPr>
               <w:spacing w:before="0" w:after="0"/>
@@ -4612,6 +4672,9 @@
         <w:pStyle w:val="Heading4"/>
       </w:pPr>
       <w:r>
+        <w:rPr>
+          <w:highlight w:val="green"/>
+        </w:rPr>
         <w:t>Import Seating Classes</w:t>
       </w:r>
     </w:p>
@@ -4897,15 +4960,21 @@
         <w:pStyle w:val="Heading4"/>
       </w:pPr>
       <w:r>
+        <w:rPr>
+          <w:highlight w:val="green"/>
+        </w:rPr>
         <w:t xml:space="preserve">Import </w:t>
       </w:r>
-      <w:bookmarkStart w:id="28" w:name="OLE_LINK64"/>
-      <w:bookmarkStart w:id="29" w:name="OLE_LINK65"/>
-      <w:r>
+      <w:bookmarkStart w:id="32" w:name="OLE_LINK64"/>
+      <w:bookmarkStart w:id="33" w:name="OLE_LINK65"/>
+      <w:r>
+        <w:rPr>
+          <w:highlight w:val="green"/>
+        </w:rPr>
         <w:t>Trains</w:t>
       </w:r>
-      <w:bookmarkEnd w:id="28"/>
-      <w:bookmarkEnd w:id="29"/>
+      <w:bookmarkEnd w:id="32"/>
+      <w:bookmarkEnd w:id="33"/>
     </w:p>
     <w:p>
       <w:r>
@@ -4959,8 +5028,14 @@
           <w:ilvl w:val="0"/>
           <w:numId w:val="21"/>
         </w:numPr>
-      </w:pPr>
-      <w:r>
+        <w:rPr>
+          <w:highlight w:val="green"/>
+        </w:rPr>
+      </w:pPr>
+      <w:r>
+        <w:rPr>
+          <w:highlight w:val="green"/>
+        </w:rPr>
         <w:t>Train type will always be a valid type (if not null).</w:t>
       </w:r>
     </w:p>
@@ -4971,50 +5046,78 @@
           <w:ilvl w:val="0"/>
           <w:numId w:val="21"/>
         </w:numPr>
-      </w:pPr>
-      <w:r>
+        <w:rPr>
+          <w:highlight w:val="green"/>
+        </w:rPr>
+      </w:pPr>
+      <w:r>
+        <w:rPr>
+          <w:highlight w:val="green"/>
+        </w:rPr>
         <w:t xml:space="preserve">If there is no </w:t>
       </w:r>
       <w:r>
         <w:rPr>
           <w:b/>
+          <w:highlight w:val="green"/>
         </w:rPr>
         <w:t>seat class</w:t>
       </w:r>
       <w:r>
+        <w:rPr>
+          <w:highlight w:val="green"/>
+        </w:rPr>
         <w:t xml:space="preserve"> with given name</w:t>
       </w:r>
       <w:r>
+        <w:rPr>
+          <w:highlight w:val="green"/>
+        </w:rPr>
         <w:t xml:space="preserve"> and abbreviation</w:t>
       </w:r>
       <w:r>
+        <w:rPr>
+          <w:highlight w:val="green"/>
+        </w:rPr>
         <w:t xml:space="preserve"> – </w:t>
       </w:r>
       <w:r>
         <w:rPr>
           <w:b/>
+          <w:highlight w:val="green"/>
         </w:rPr>
         <w:t>skip</w:t>
       </w:r>
       <w:r>
         <w:rPr>
           <w:b/>
+          <w:highlight w:val="green"/>
         </w:rPr>
         <w:t xml:space="preserve"> </w:t>
       </w:r>
       <w:r>
+        <w:rPr>
+          <w:highlight w:val="green"/>
+        </w:rPr>
         <w:t>the</w:t>
       </w:r>
       <w:r>
         <w:rPr>
           <w:b/>
+          <w:highlight w:val="green"/>
         </w:rPr>
         <w:t xml:space="preserve"> </w:t>
       </w:r>
       <w:r>
+        <w:rPr>
+          <w:highlight w:val="green"/>
+        </w:rPr>
         <w:t>whole entity</w:t>
       </w:r>
       <w:r>
+        <w:rPr>
+          <w:highlight w:val="green"/>
+        </w:rPr>
         <w:t>.</w:t>
       </w:r>
     </w:p>
@@ -5025,17 +5128,27 @@
           <w:ilvl w:val="0"/>
           <w:numId w:val="21"/>
         </w:numPr>
-      </w:pPr>
-      <w:r>
+        <w:rPr>
+          <w:highlight w:val="green"/>
+        </w:rPr>
+      </w:pPr>
+      <w:r>
+        <w:rPr>
+          <w:highlight w:val="green"/>
+        </w:rPr>
         <w:t xml:space="preserve">If there is seat class with same name but different abbreviation or the quantity is negative – </w:t>
       </w:r>
       <w:r>
         <w:rPr>
           <w:b/>
+          <w:highlight w:val="green"/>
         </w:rPr>
         <w:t>ignore</w:t>
       </w:r>
       <w:r>
+        <w:rPr>
+          <w:highlight w:val="green"/>
+        </w:rPr>
         <w:t xml:space="preserve"> the whole entity. </w:t>
       </w:r>
     </w:p>
@@ -5046,56 +5159,85 @@
           <w:ilvl w:val="0"/>
           <w:numId w:val="21"/>
         </w:numPr>
-      </w:pPr>
-      <w:r>
-        <w:rPr>
-          <w:b/>
+        <w:rPr>
+          <w:highlight w:val="green"/>
+        </w:rPr>
+      </w:pPr>
+      <w:r>
+        <w:rPr>
+          <w:b/>
+          <w:highlight w:val="green"/>
         </w:rPr>
         <w:t>Any</w:t>
       </w:r>
       <w:r>
+        <w:rPr>
+          <w:highlight w:val="green"/>
+        </w:rPr>
         <w:t xml:space="preserve"> of the properties </w:t>
       </w:r>
       <w:r>
         <w:rPr>
           <w:b/>
+          <w:highlight w:val="green"/>
         </w:rPr>
         <w:t>may</w:t>
       </w:r>
       <w:r>
+        <w:rPr>
+          <w:highlight w:val="green"/>
+        </w:rPr>
         <w:t xml:space="preserve"> </w:t>
       </w:r>
       <w:r>
         <w:rPr>
           <w:b/>
+          <w:highlight w:val="green"/>
         </w:rPr>
         <w:t>be</w:t>
       </w:r>
       <w:r>
+        <w:rPr>
+          <w:highlight w:val="green"/>
+        </w:rPr>
         <w:t xml:space="preserve"> not given (null) in the </w:t>
       </w:r>
       <w:r>
         <w:rPr>
           <w:noProof/>
+          <w:highlight w:val="green"/>
         </w:rPr>
         <w:t>json</w:t>
       </w:r>
       <w:r>
+        <w:rPr>
+          <w:highlight w:val="green"/>
+        </w:rPr>
         <w:t xml:space="preserve"> file </w:t>
       </w:r>
       <w:r>
+        <w:rPr>
+          <w:highlight w:val="green"/>
+        </w:rPr>
         <w:t>(including the quantity of seats per train)</w:t>
       </w:r>
       <w:r>
+        <w:rPr>
+          <w:highlight w:val="green"/>
+        </w:rPr>
         <w:t xml:space="preserve"> – if the specific property is required and it has null value the whole entity is considered </w:t>
       </w:r>
       <w:r>
         <w:rPr>
           <w:b/>
+          <w:highlight w:val="green"/>
         </w:rPr>
         <w:t>invalid</w:t>
       </w:r>
       <w:r>
+        <w:rPr>
+          <w:highlight w:val="green"/>
+        </w:rPr>
         <w:t>.</w:t>
       </w:r>
     </w:p>
@@ -5118,26 +5260,40 @@
           <w:ilvl w:val="0"/>
           <w:numId w:val="21"/>
         </w:numPr>
-      </w:pPr>
-      <w:r>
+        <w:rPr>
+          <w:highlight w:val="green"/>
+        </w:rPr>
+      </w:pPr>
+      <w:r>
+        <w:rPr>
+          <w:highlight w:val="green"/>
+        </w:rPr>
         <w:t xml:space="preserve">There will be </w:t>
       </w:r>
       <w:r>
         <w:rPr>
           <w:b/>
+          <w:highlight w:val="green"/>
         </w:rPr>
         <w:t>only one</w:t>
       </w:r>
       <w:r>
+        <w:rPr>
+          <w:highlight w:val="green"/>
+        </w:rPr>
         <w:t xml:space="preserve"> seat class with same name </w:t>
       </w:r>
       <w:r>
         <w:rPr>
           <w:b/>
+          <w:highlight w:val="green"/>
         </w:rPr>
         <w:t>per</w:t>
       </w:r>
       <w:r>
+        <w:rPr>
+          <w:highlight w:val="green"/>
+        </w:rPr>
         <w:t xml:space="preserve"> train:</w:t>
       </w:r>
     </w:p>
@@ -5395,65 +5551,61 @@
             <w:r>
               <w:t xml:space="preserve">    "</w:t>
             </w:r>
-            <w:bookmarkStart w:id="30" w:name="OLE_LINK1"/>
-            <w:bookmarkStart w:id="31" w:name="OLE_LINK2"/>
-            <w:bookmarkStart w:id="32" w:name="OLE_LINK3"/>
-            <w:bookmarkStart w:id="33" w:name="OLE_LINK4"/>
-            <w:bookmarkStart w:id="34" w:name="OLE_LINK5"/>
-            <w:bookmarkStart w:id="35" w:name="OLE_LINK6"/>
-            <w:bookmarkStart w:id="36" w:name="OLE_LINK7"/>
-            <w:bookmarkStart w:id="37" w:name="OLE_LINK8"/>
-            <w:bookmarkStart w:id="38" w:name="OLE_LINK9"/>
-            <w:bookmarkStart w:id="39" w:name="OLE_LINK10"/>
-            <w:bookmarkStart w:id="40" w:name="OLE_LINK12"/>
-            <w:bookmarkStart w:id="41" w:name="OLE_LINK13"/>
-            <w:bookmarkStart w:id="42" w:name="OLE_LINK15"/>
-            <w:bookmarkStart w:id="43" w:name="OLE_LINK16"/>
-            <w:bookmarkStart w:id="44" w:name="OLE_LINK17"/>
-            <w:bookmarkStart w:id="45" w:name="OLE_LINK18"/>
-            <w:bookmarkStart w:id="46" w:name="OLE_LINK19"/>
-            <w:bookmarkStart w:id="47" w:name="OLE_LINK20"/>
-            <w:bookmarkStart w:id="48" w:name="OLE_LINK21"/>
-            <w:bookmarkStart w:id="49" w:name="OLE_LINK22"/>
-            <w:bookmarkStart w:id="50" w:name="OLE_LINK23"/>
-            <w:bookmarkStart w:id="51" w:name="OLE_LINK24"/>
-            <w:bookmarkStart w:id="52" w:name="OLE_LINK28"/>
-            <w:bookmarkStart w:id="53" w:name="OLE_LINK29"/>
-            <w:bookmarkStart w:id="54" w:name="OLE_LINK30"/>
-            <w:bookmarkStart w:id="55" w:name="OLE_LINK31"/>
-            <w:bookmarkStart w:id="56" w:name="OLE_LINK32"/>
-            <w:bookmarkStart w:id="57" w:name="OLE_LINK33"/>
-            <w:bookmarkStart w:id="58" w:name="OLE_LINK34"/>
-            <w:bookmarkStart w:id="59" w:name="OLE_LINK35"/>
-            <w:bookmarkStart w:id="60" w:name="OLE_LINK36"/>
-            <w:bookmarkStart w:id="61" w:name="OLE_LINK37"/>
-            <w:bookmarkStart w:id="62" w:name="OLE_LINK38"/>
-            <w:bookmarkStart w:id="63" w:name="OLE_LINK39"/>
-            <w:bookmarkStart w:id="64" w:name="OLE_LINK40"/>
-            <w:bookmarkStart w:id="65" w:name="OLE_LINK41"/>
-            <w:bookmarkStart w:id="66" w:name="OLE_LINK42"/>
-            <w:bookmarkStart w:id="67" w:name="OLE_LINK43"/>
-            <w:bookmarkStart w:id="68" w:name="OLE_LINK44"/>
-            <w:bookmarkStart w:id="69" w:name="OLE_LINK45"/>
-            <w:bookmarkStart w:id="70" w:name="OLE_LINK46"/>
-            <w:bookmarkStart w:id="71" w:name="OLE_LINK47"/>
-            <w:bookmarkStart w:id="72" w:name="OLE_LINK48"/>
-            <w:bookmarkStart w:id="73" w:name="OLE_LINK49"/>
-            <w:bookmarkStart w:id="74" w:name="OLE_LINK50"/>
-            <w:bookmarkStart w:id="75" w:name="OLE_LINK51"/>
-            <w:bookmarkStart w:id="76" w:name="OLE_LINK52"/>
-            <w:bookmarkStart w:id="77" w:name="OLE_LINK53"/>
-            <w:bookmarkStart w:id="78" w:name="OLE_LINK54"/>
-            <w:bookmarkStart w:id="79" w:name="OLE_LINK55"/>
-            <w:bookmarkStart w:id="80" w:name="OLE_LINK56"/>
-            <w:bookmarkStart w:id="81" w:name="OLE_LINK57"/>
+            <w:bookmarkStart w:id="34" w:name="OLE_LINK1"/>
+            <w:bookmarkStart w:id="35" w:name="OLE_LINK2"/>
+            <w:bookmarkStart w:id="36" w:name="OLE_LINK3"/>
+            <w:bookmarkStart w:id="37" w:name="OLE_LINK4"/>
+            <w:bookmarkStart w:id="38" w:name="OLE_LINK5"/>
+            <w:bookmarkStart w:id="39" w:name="OLE_LINK6"/>
+            <w:bookmarkStart w:id="40" w:name="OLE_LINK7"/>
+            <w:bookmarkStart w:id="41" w:name="OLE_LINK8"/>
+            <w:bookmarkStart w:id="42" w:name="OLE_LINK9"/>
+            <w:bookmarkStart w:id="43" w:name="OLE_LINK10"/>
+            <w:bookmarkStart w:id="44" w:name="OLE_LINK12"/>
+            <w:bookmarkStart w:id="45" w:name="OLE_LINK13"/>
+            <w:bookmarkStart w:id="46" w:name="OLE_LINK15"/>
+            <w:bookmarkStart w:id="47" w:name="OLE_LINK16"/>
+            <w:bookmarkStart w:id="48" w:name="OLE_LINK17"/>
+            <w:bookmarkStart w:id="49" w:name="OLE_LINK18"/>
+            <w:bookmarkStart w:id="50" w:name="OLE_LINK19"/>
+            <w:bookmarkStart w:id="51" w:name="OLE_LINK20"/>
+            <w:bookmarkStart w:id="52" w:name="OLE_LINK21"/>
+            <w:bookmarkStart w:id="53" w:name="OLE_LINK22"/>
+            <w:bookmarkStart w:id="54" w:name="OLE_LINK23"/>
+            <w:bookmarkStart w:id="55" w:name="OLE_LINK24"/>
+            <w:bookmarkStart w:id="56" w:name="OLE_LINK28"/>
+            <w:bookmarkStart w:id="57" w:name="OLE_LINK29"/>
+            <w:bookmarkStart w:id="58" w:name="OLE_LINK30"/>
+            <w:bookmarkStart w:id="59" w:name="OLE_LINK31"/>
+            <w:bookmarkStart w:id="60" w:name="OLE_LINK32"/>
+            <w:bookmarkStart w:id="61" w:name="OLE_LINK33"/>
+            <w:bookmarkStart w:id="62" w:name="OLE_LINK34"/>
+            <w:bookmarkStart w:id="63" w:name="OLE_LINK35"/>
+            <w:bookmarkStart w:id="64" w:name="OLE_LINK36"/>
+            <w:bookmarkStart w:id="65" w:name="OLE_LINK37"/>
+            <w:bookmarkStart w:id="66" w:name="OLE_LINK38"/>
+            <w:bookmarkStart w:id="67" w:name="OLE_LINK39"/>
+            <w:bookmarkStart w:id="68" w:name="OLE_LINK40"/>
+            <w:bookmarkStart w:id="69" w:name="OLE_LINK41"/>
+            <w:bookmarkStart w:id="70" w:name="OLE_LINK42"/>
+            <w:bookmarkStart w:id="71" w:name="OLE_LINK43"/>
+            <w:bookmarkStart w:id="72" w:name="OLE_LINK44"/>
+            <w:bookmarkStart w:id="73" w:name="OLE_LINK45"/>
+            <w:bookmarkStart w:id="74" w:name="OLE_LINK46"/>
+            <w:bookmarkStart w:id="75" w:name="OLE_LINK47"/>
+            <w:bookmarkStart w:id="76" w:name="OLE_LINK48"/>
+            <w:bookmarkStart w:id="77" w:name="OLE_LINK49"/>
+            <w:bookmarkStart w:id="78" w:name="OLE_LINK50"/>
+            <w:bookmarkStart w:id="79" w:name="OLE_LINK51"/>
+            <w:bookmarkStart w:id="80" w:name="OLE_LINK52"/>
+            <w:bookmarkStart w:id="81" w:name="OLE_LINK53"/>
+            <w:bookmarkStart w:id="82" w:name="OLE_LINK54"/>
+            <w:bookmarkStart w:id="83" w:name="OLE_LINK55"/>
+            <w:bookmarkStart w:id="84" w:name="OLE_LINK56"/>
+            <w:bookmarkStart w:id="85" w:name="OLE_LINK57"/>
             <w:r>
               <w:t>TrainNumber</w:t>
             </w:r>
-            <w:bookmarkEnd w:id="30"/>
-            <w:bookmarkEnd w:id="31"/>
-            <w:bookmarkEnd w:id="32"/>
-            <w:bookmarkEnd w:id="33"/>
             <w:bookmarkEnd w:id="34"/>
             <w:bookmarkEnd w:id="35"/>
             <w:bookmarkEnd w:id="36"/>
@@ -5502,6 +5654,10 @@
             <w:bookmarkEnd w:id="79"/>
             <w:bookmarkEnd w:id="80"/>
             <w:bookmarkEnd w:id="81"/>
+            <w:bookmarkEnd w:id="82"/>
+            <w:bookmarkEnd w:id="83"/>
+            <w:bookmarkEnd w:id="84"/>
+            <w:bookmarkEnd w:id="85"/>
             <w:r>
               <w:t>": "</w:t>
             </w:r>
@@ -5767,9 +5923,15 @@
         <w:pStyle w:val="Heading4"/>
       </w:pPr>
       <w:r>
+        <w:rPr>
+          <w:highlight w:val="green"/>
+        </w:rPr>
         <w:t xml:space="preserve">Import </w:t>
       </w:r>
       <w:r>
+        <w:rPr>
+          <w:highlight w:val="green"/>
+        </w:rPr>
         <w:t>Trips</w:t>
       </w:r>
     </w:p>
@@ -5905,53 +6067,74 @@
           <w:ilvl w:val="0"/>
           <w:numId w:val="22"/>
         </w:numPr>
-      </w:pPr>
-      <w:r>
+        <w:rPr>
+          <w:highlight w:val="green"/>
+        </w:rPr>
+      </w:pPr>
+      <w:r>
+        <w:rPr>
+          <w:highlight w:val="green"/>
+        </w:rPr>
         <w:lastRenderedPageBreak/>
         <w:t>Time Difference</w:t>
       </w:r>
       <w:r>
+        <w:rPr>
+          <w:highlight w:val="green"/>
+        </w:rPr>
         <w:t xml:space="preserve"> may be null or </w:t>
       </w:r>
       <w:r>
+        <w:rPr>
+          <w:highlight w:val="green"/>
+        </w:rPr>
         <w:t xml:space="preserve">be </w:t>
       </w:r>
       <w:r>
+        <w:rPr>
+          <w:highlight w:val="green"/>
+        </w:rPr>
         <w:t xml:space="preserve">represented in </w:t>
       </w:r>
       <w:r>
         <w:rPr>
           <w:noProof/>
+          <w:highlight w:val="green"/>
         </w:rPr>
         <w:t>format “</w:t>
       </w:r>
       <w:r>
         <w:rPr>
           <w:rStyle w:val="CodeChar"/>
+          <w:highlight w:val="green"/>
         </w:rPr>
         <w:t>hh</w:t>
       </w:r>
       <w:r>
         <w:rPr>
           <w:rStyle w:val="CodeChar"/>
+          <w:highlight w:val="green"/>
         </w:rPr>
         <w:t>\</w:t>
       </w:r>
       <w:r>
         <w:rPr>
           <w:rStyle w:val="CodeChar"/>
+          <w:highlight w:val="green"/>
         </w:rPr>
         <w:t>:</w:t>
       </w:r>
       <w:r>
         <w:rPr>
           <w:rStyle w:val="CodeChar"/>
+          <w:highlight w:val="green"/>
         </w:rPr>
         <w:t>mm</w:t>
       </w:r>
       <w:r>
         <w:rPr>
           <w:noProof/>
+          <w:highlight w:val="green"/>
         </w:rPr>
         <w:t>”</w:t>
       </w:r>
@@ -5964,6 +6147,8 @@
           <w:numId w:val="22"/>
         </w:numPr>
       </w:pPr>
+      <w:bookmarkStart w:id="86" w:name="OLE_LINK80"/>
+      <w:bookmarkStart w:id="87" w:name="OLE_LINK81"/>
       <w:r>
         <w:rPr>
           <w:noProof/>
@@ -5976,8 +6161,8 @@
         </w:rPr>
         <w:t>“</w:t>
       </w:r>
-      <w:bookmarkStart w:id="82" w:name="OLE_LINK60"/>
-      <w:bookmarkStart w:id="83" w:name="OLE_LINK61"/>
+      <w:bookmarkStart w:id="88" w:name="OLE_LINK60"/>
+      <w:bookmarkStart w:id="89" w:name="OLE_LINK61"/>
       <w:r>
         <w:rPr>
           <w:rStyle w:val="CodeChar"/>
@@ -6008,8 +6193,8 @@
         </w:rPr>
         <w:t>:m</w:t>
       </w:r>
-      <w:bookmarkEnd w:id="82"/>
-      <w:bookmarkEnd w:id="83"/>
+      <w:bookmarkEnd w:id="88"/>
+      <w:bookmarkEnd w:id="89"/>
       <w:r>
         <w:rPr>
           <w:rStyle w:val="CodeChar"/>
@@ -6023,6 +6208,8 @@
         <w:t>”</w:t>
       </w:r>
     </w:p>
+    <w:bookmarkEnd w:id="86"/>
+    <w:bookmarkEnd w:id="87"/>
     <w:p>
       <w:pPr>
         <w:pStyle w:val="ListParagraph"/>
@@ -6030,22 +6217,28 @@
           <w:ilvl w:val="0"/>
           <w:numId w:val="22"/>
         </w:numPr>
+        <w:rPr>
+          <w:highlight w:val="green"/>
+        </w:rPr>
       </w:pPr>
       <w:r>
         <w:rPr>
           <w:noProof/>
+          <w:highlight w:val="green"/>
         </w:rPr>
         <w:t>Always check for the exist</w:t>
       </w:r>
       <w:r>
         <w:rPr>
           <w:noProof/>
+          <w:highlight w:val="green"/>
         </w:rPr>
         <w:t>e</w:t>
       </w:r>
       <w:r>
         <w:rPr>
           <w:noProof/>
+          <w:highlight w:val="green"/>
         </w:rPr>
         <w:t>nce of trains and statons.</w:t>
       </w:r>
@@ -6057,22 +6250,28 @@
           <w:ilvl w:val="0"/>
           <w:numId w:val="22"/>
         </w:numPr>
+        <w:rPr>
+          <w:highlight w:val="green"/>
+        </w:rPr>
       </w:pPr>
       <w:r>
         <w:rPr>
           <w:noProof/>
+          <w:highlight w:val="green"/>
         </w:rPr>
         <w:t>Always check if departure time is before</w:t>
       </w:r>
       <w:r>
         <w:rPr>
           <w:noProof/>
+          <w:highlight w:val="green"/>
         </w:rPr>
         <w:t xml:space="preserve"> the</w:t>
       </w:r>
       <w:r>
         <w:rPr>
           <w:noProof/>
+          <w:highlight w:val="green"/>
         </w:rPr>
         <w:t xml:space="preserve"> arrival one.</w:t>
       </w:r>
@@ -6168,7 +6367,7 @@
             <w:r>
               <w:t xml:space="preserve">  </w:t>
             </w:r>
-            <w:bookmarkStart w:id="84" w:name="OLE_LINK58"/>
+            <w:bookmarkStart w:id="90" w:name="OLE_LINK58"/>
             <w:r>
               <w:t>{</w:t>
             </w:r>
@@ -6262,7 +6461,7 @@
               <w:t xml:space="preserve">  },</w:t>
             </w:r>
           </w:p>
-          <w:bookmarkEnd w:id="84"/>
+          <w:bookmarkEnd w:id="90"/>
           <w:p>
             <w:pPr>
               <w:pStyle w:val="Code"/>
@@ -6362,22 +6561,35 @@
     <w:p>
       <w:pPr>
         <w:pStyle w:val="Heading4"/>
-      </w:pPr>
-      <w:r>
+        <w:rPr>
+          <w:highlight w:val="green"/>
+        </w:rPr>
+      </w:pPr>
+      <w:r>
+        <w:rPr>
+          <w:highlight w:val="green"/>
+        </w:rPr>
         <w:t xml:space="preserve">Import </w:t>
       </w:r>
       <w:r>
+        <w:rPr>
+          <w:highlight w:val="green"/>
+        </w:rPr>
         <w:t>Person Cards</w:t>
       </w:r>
     </w:p>
     <w:p>
       <w:r>
+        <w:rPr>
+          <w:highlight w:val="green"/>
+        </w:rPr>
         <w:t xml:space="preserve">Using the file </w:t>
       </w:r>
       <w:r>
         <w:rPr>
           <w:rStyle w:val="Strong"/>
           <w:noProof/>
+          <w:highlight w:val="green"/>
         </w:rPr>
         <w:t>cards</w:t>
       </w:r>
@@ -6385,6 +6597,7 @@
         <w:rPr>
           <w:rStyle w:val="Strong"/>
           <w:noProof/>
+          <w:highlight w:val="green"/>
         </w:rPr>
         <w:t>.</w:t>
       </w:r>
@@ -6392,26 +6605,33 @@
         <w:rPr>
           <w:rStyle w:val="Strong"/>
           <w:noProof/>
+          <w:highlight w:val="green"/>
         </w:rPr>
         <w:t>xml</w:t>
       </w:r>
       <w:r>
-        <w:t>,</w:t>
-      </w:r>
-      <w:r>
-        <w:t xml:space="preserve"> import</w:t>
-      </w:r>
-      <w:r>
+        <w:rPr>
+          <w:highlight w:val="green"/>
+        </w:rPr>
+        <w:t>, import</w:t>
+      </w:r>
+      <w:r>
+        <w:rPr>
+          <w:highlight w:val="green"/>
+        </w:rPr>
         <w:t xml:space="preserve"> </w:t>
       </w:r>
       <w:r>
+        <w:rPr>
+          <w:highlight w:val="green"/>
+        </w:rPr>
         <w:t xml:space="preserve">the data from the file </w:t>
       </w:r>
       <w:r>
-        <w:t xml:space="preserve">into the database. </w:t>
-      </w:r>
-      <w:r>
-        <w:t>Print information about each imported object in the format described below</w:t>
+        <w:rPr>
+          <w:highlight w:val="green"/>
+        </w:rPr>
+        <w:t>into the database. Print information about each imported object in the format described below</w:t>
       </w:r>
       <w:r>
         <w:t>.</w:t>
@@ -6543,7 +6763,7 @@
             <w:pPr>
               <w:pStyle w:val="Code"/>
             </w:pPr>
-            <w:bookmarkStart w:id="85" w:name="OLE_LINK59"/>
+            <w:bookmarkStart w:id="91" w:name="OLE_LINK59"/>
             <w:r>
               <w:t xml:space="preserve">  &lt;</w:t>
             </w:r>
@@ -6676,7 +6896,7 @@
             <w:r>
               <w:t xml:space="preserve">  &lt;/Card&gt;</w:t>
             </w:r>
-            <w:bookmarkEnd w:id="85"/>
+            <w:bookmarkEnd w:id="91"/>
           </w:p>
           <w:p>
             <w:pPr>
@@ -6746,7 +6966,7 @@
                 <w:noProof/>
               </w:rPr>
             </w:pPr>
-            <w:bookmarkStart w:id="86" w:name="OLE_LINK62"/>
+            <w:bookmarkStart w:id="92" w:name="OLE_LINK62"/>
             <w:r>
               <w:rPr>
                 <w:rFonts w:ascii="Consolas" w:hAnsi="Consolas"/>
@@ -6778,7 +6998,7 @@
               <w:t>successfully imported.</w:t>
             </w:r>
           </w:p>
-          <w:bookmarkEnd w:id="86"/>
+          <w:bookmarkEnd w:id="92"/>
           <w:p>
             <w:pPr>
               <w:spacing w:before="0" w:after="0"/>
@@ -6824,41 +7044,70 @@
     <w:p>
       <w:pPr>
         <w:pStyle w:val="Heading4"/>
-      </w:pPr>
-      <w:r>
+        <w:rPr>
+          <w:highlight w:val="green"/>
+        </w:rPr>
+      </w:pPr>
+      <w:r>
+        <w:rPr>
+          <w:highlight w:val="green"/>
+        </w:rPr>
         <w:t xml:space="preserve">Import </w:t>
       </w:r>
       <w:r>
+        <w:rPr>
+          <w:highlight w:val="green"/>
+        </w:rPr>
         <w:t>Tickets</w:t>
       </w:r>
     </w:p>
     <w:p>
       <w:r>
+        <w:rPr>
+          <w:highlight w:val="green"/>
+        </w:rPr>
         <w:t xml:space="preserve">Using the file </w:t>
       </w:r>
       <w:r>
         <w:rPr>
           <w:rStyle w:val="Strong"/>
+          <w:highlight w:val="green"/>
         </w:rPr>
         <w:t>tickets</w:t>
       </w:r>
       <w:r>
         <w:rPr>
           <w:rStyle w:val="Strong"/>
+          <w:highlight w:val="green"/>
         </w:rPr>
         <w:t>.xml</w:t>
       </w:r>
       <w:r>
+        <w:rPr>
+          <w:highlight w:val="green"/>
+        </w:rPr>
         <w:t xml:space="preserve">, </w:t>
       </w:r>
       <w:r>
+        <w:rPr>
+          <w:highlight w:val="green"/>
+        </w:rPr>
         <w:t>import the data from th</w:t>
       </w:r>
       <w:r>
+        <w:rPr>
+          <w:highlight w:val="green"/>
+        </w:rPr>
         <w:t>e</w:t>
       </w:r>
       <w:r>
-        <w:t xml:space="preserve"> file into the database. </w:t>
+        <w:rPr>
+          <w:highlight w:val="green"/>
+        </w:rPr>
+        <w:t xml:space="preserve"> file into the database.</w:t>
+      </w:r>
+      <w:r>
+        <w:t xml:space="preserve"> </w:t>
       </w:r>
     </w:p>
     <w:p>
@@ -7500,7 +7749,7 @@
             <w:pPr>
               <w:pStyle w:val="Code"/>
             </w:pPr>
-            <w:bookmarkStart w:id="87" w:name="OLE_LINK27"/>
+            <w:bookmarkStart w:id="93" w:name="OLE_LINK27"/>
             <w:r>
               <w:t>&lt;?xml version="1.0" encoding="utf-8"?&gt;</w:t>
             </w:r>
@@ -7740,7 +7989,7 @@
               <w:t>&gt;</w:t>
             </w:r>
           </w:p>
-          <w:bookmarkEnd w:id="87"/>
+          <w:bookmarkEnd w:id="93"/>
           <w:p>
             <w:pPr>
               <w:pStyle w:val="Code"/>
@@ -7790,7 +8039,7 @@
                 <w:noProof/>
               </w:rPr>
             </w:pPr>
-            <w:bookmarkStart w:id="88" w:name="OLE_LINK63"/>
+            <w:bookmarkStart w:id="94" w:name="OLE_LINK63"/>
             <w:r>
               <w:rPr>
                 <w:rFonts w:ascii="Consolas" w:hAnsi="Consolas"/>
@@ -7817,7 +8066,7 @@
               <w:t xml:space="preserve"> imported.</w:t>
             </w:r>
           </w:p>
-          <w:bookmarkEnd w:id="88"/>
+          <w:bookmarkEnd w:id="94"/>
           <w:p>
             <w:pPr>
               <w:spacing w:before="0" w:after="0"/>
@@ -8503,8 +8752,8 @@
       <w:r>
         <w:t xml:space="preserve"> order</w:t>
       </w:r>
-      <w:bookmarkStart w:id="89" w:name="_GoBack"/>
-      <w:bookmarkEnd w:id="89"/>
+      <w:bookmarkStart w:id="95" w:name="_GoBack"/>
+      <w:bookmarkEnd w:id="95"/>
       <w:r>
         <w:t>.</w:t>
       </w:r>
@@ -9383,7 +9632,7 @@
                               <a:blip r:embed="rId3">
                                 <a:extLst>
                                   <a:ext uri="{28A0092B-C50C-407E-A947-70E740481C1C}">
-                                    <a14:useLocalDpi xmlns:a14="http://schemas.microsoft.com/office/drawing/2010/main" xmlns:wps="http://schemas.microsoft.com/office/word/2010/wordprocessingShape" xmlns:wpi="http://schemas.microsoft.com/office/word/2010/wordprocessingInk" xmlns:wpg="http://schemas.microsoft.com/office/word/2010/wordprocessingGroup" xmlns:w16se="http://schemas.microsoft.com/office/word/2015/wordml/symex" xmlns:w15="http://schemas.microsoft.com/office/word/2012/wordml" xmlns:w14="http://schemas.microsoft.com/office/word/2010/wordml" xmlns:w="http://schemas.openxmlformats.org/wordprocessingml/2006/main" xmlns:w10="urn:schemas-microsoft-com:office:word" xmlns:wp14="http://schemas.microsoft.com/office/word/2010/wordprocessingDrawing" xmlns:v="urn:schemas-microsoft-com:vml" xmlns:o="urn:schemas-microsoft-com:office:office" xmlns:am3d="http://schemas.microsoft.com/office/drawing/2017/model3d" xmlns:aink="http://schemas.microsoft.com/office/drawing/2016/ink" xmlns:mc="http://schemas.openxmlformats.org/markup-compatibility/2006" xmlns:cx8="http://schemas.microsoft.com/office/drawing/2016/5/14/chartex" xmlns:cx7="http://schemas.microsoft.com/office/drawing/2016/5/13/chartex" xmlns:cx6="http://schemas.microsoft.com/office/drawing/2016/5/12/chartex" xmlns:cx5="http://schemas.microsoft.com/office/drawing/2016/5/11/chartex" xmlns:cx4="http://schemas.microsoft.com/office/drawing/2016/5/10/chartex" xmlns:cx3="http://schemas.microsoft.com/office/drawing/2016/5/9/chartex" xmlns:cx2="http://schemas.microsoft.com/office/drawing/2015/10/21/chartex" xmlns:cx1="http://schemas.microsoft.com/office/drawing/2015/9/8/chartex" xmlns:cx="http://schemas.microsoft.com/office/drawing/2014/chartex" xmlns:wpc="http://schemas.microsoft.com/office/word/2010/wordprocessingCanvas" xmlns="" val="0"/>
+                                    <a14:useLocalDpi xmlns="" xmlns:wpc="http://schemas.microsoft.com/office/word/2010/wordprocessingCanvas" xmlns:cx="http://schemas.microsoft.com/office/drawing/2014/chartex" xmlns:cx1="http://schemas.microsoft.com/office/drawing/2015/9/8/chartex" xmlns:cx2="http://schemas.microsoft.com/office/drawing/2015/10/21/chartex" xmlns:cx3="http://schemas.microsoft.com/office/drawing/2016/5/9/chartex" xmlns:cx4="http://schemas.microsoft.com/office/drawing/2016/5/10/chartex" xmlns:cx5="http://schemas.microsoft.com/office/drawing/2016/5/11/chartex" xmlns:cx6="http://schemas.microsoft.com/office/drawing/2016/5/12/chartex" xmlns:cx7="http://schemas.microsoft.com/office/drawing/2016/5/13/chartex" xmlns:cx8="http://schemas.microsoft.com/office/drawing/2016/5/14/chartex" xmlns:mc="http://schemas.openxmlformats.org/markup-compatibility/2006" xmlns:aink="http://schemas.microsoft.com/office/drawing/2016/ink" xmlns:am3d="http://schemas.microsoft.com/office/drawing/2017/model3d" xmlns:o="urn:schemas-microsoft-com:office:office" xmlns:v="urn:schemas-microsoft-com:vml" xmlns:wp14="http://schemas.microsoft.com/office/word/2010/wordprocessingDrawing" xmlns:w10="urn:schemas-microsoft-com:office:word" xmlns:w="http://schemas.openxmlformats.org/wordprocessingml/2006/main" xmlns:w14="http://schemas.microsoft.com/office/word/2010/wordml" xmlns:w15="http://schemas.microsoft.com/office/word/2012/wordml" xmlns:w16se="http://schemas.microsoft.com/office/word/2015/wordml/symex" xmlns:wpg="http://schemas.microsoft.com/office/word/2010/wordprocessingGroup" xmlns:wpi="http://schemas.microsoft.com/office/word/2010/wordprocessingInk" xmlns:wps="http://schemas.microsoft.com/office/word/2010/wordprocessingShape" xmlns:a14="http://schemas.microsoft.com/office/drawing/2010/main" val="0"/>
                                   </a:ext>
                                 </a:extLst>
                               </a:blip>
@@ -9478,7 +9727,7 @@
                     <w:sz w:val="18"/>
                     <w:szCs w:val="18"/>
                   </w:rPr>
-                  <w:t>8</w:t>
+                  <w:t>9</w:t>
                 </w:r>
                 <w:r>
                   <w:rPr>
@@ -13835,7 +14084,7 @@
 </file>
 
 <file path=customXml/itemProps1.xml><?xml version="1.0" encoding="utf-8"?>
-<ds:datastoreItem xmlns:ds="http://schemas.openxmlformats.org/officeDocument/2006/customXml" ds:itemID="{093485BC-3454-43B9-8B50-5E7361248167}">
+<ds:datastoreItem xmlns:ds="http://schemas.openxmlformats.org/officeDocument/2006/customXml" ds:itemID="{754E6ACD-4686-410B-9D75-418306F01876}">
   <ds:schemaRefs>
     <ds:schemaRef ds:uri="http://schemas.openxmlformats.org/officeDocument/2006/bibliography"/>
   </ds:schemaRefs>

</xml_diff>